<commit_message>
did the writing on how our AGG works
</commit_message>
<xml_diff>
--- a/WilliamYoong_JacobLim_MalodyHoe_CS380ResearchPaper.docx
+++ b/WilliamYoong_JacobLim_MalodyHoe_CS380ResearchPaper.docx
@@ -1,6 +1,6 @@
 
 <file path=word/document.xml><?xml version="1.0" encoding="utf-8"?>
-<w:document xmlns:wpc="http://schemas.microsoft.com/office/word/2010/wordprocessingCanvas" xmlns:cx="http://schemas.microsoft.com/office/drawing/2014/chartex" xmlns:cx1="http://schemas.microsoft.com/office/drawing/2015/9/8/chartex" xmlns:cx2="http://schemas.microsoft.com/office/drawing/2015/10/21/chartex" xmlns:cx3="http://schemas.microsoft.com/office/drawing/2016/5/9/chartex" xmlns:cx4="http://schemas.microsoft.com/office/drawing/2016/5/10/chartex" xmlns:cx5="http://schemas.microsoft.com/office/drawing/2016/5/11/chartex" xmlns:cx6="http://schemas.microsoft.com/office/drawing/2016/5/12/chartex" xmlns:cx7="http://schemas.microsoft.com/office/drawing/2016/5/13/chartex" xmlns:cx8="http://schemas.microsoft.com/office/drawing/2016/5/14/chartex" xmlns:mc="http://schemas.openxmlformats.org/markup-compatibility/2006" xmlns:aink="http://schemas.microsoft.com/office/drawing/2016/ink" xmlns:am3d="http://schemas.microsoft.com/office/drawing/2017/model3d" xmlns:o="urn:schemas-microsoft-com:office:office" xmlns:r="http://schemas.openxmlformats.org/officeDocument/2006/relationships" xmlns:m="http://schemas.openxmlformats.org/officeDocument/2006/math" xmlns:v="urn:schemas-microsoft-com:vml" xmlns:wp14="http://schemas.microsoft.com/office/word/2010/wordprocessingDrawing" xmlns:wp="http://schemas.openxmlformats.org/drawingml/2006/wordprocessingDrawing" xmlns:w10="urn:schemas-microsoft-com:office:word" xmlns:w="http://schemas.openxmlformats.org/wordprocessingml/2006/main" xmlns:w14="http://schemas.microsoft.com/office/word/2010/wordml" xmlns:w15="http://schemas.microsoft.com/office/word/2012/wordml" xmlns:w16cid="http://schemas.microsoft.com/office/word/2016/wordml/cid" xmlns:w16se="http://schemas.microsoft.com/office/word/2015/wordml/symex" xmlns:wpg="http://schemas.microsoft.com/office/word/2010/wordprocessingGroup" xmlns:wpi="http://schemas.microsoft.com/office/word/2010/wordprocessingInk" xmlns:wne="http://schemas.microsoft.com/office/word/2006/wordml" xmlns:wps="http://schemas.microsoft.com/office/word/2010/wordprocessingShape" mc:Ignorable="w14 w15 w16se w16cid wp14">
+<w:document xmlns:wpc="http://schemas.microsoft.com/office/word/2010/wordprocessingCanvas" xmlns:mc="http://schemas.openxmlformats.org/markup-compatibility/2006" xmlns:o="urn:schemas-microsoft-com:office:office" xmlns:r="http://schemas.openxmlformats.org/officeDocument/2006/relationships" xmlns:m="http://schemas.openxmlformats.org/officeDocument/2006/math" xmlns:v="urn:schemas-microsoft-com:vml" xmlns:wp14="http://schemas.microsoft.com/office/word/2010/wordprocessingDrawing" xmlns:wp="http://schemas.openxmlformats.org/drawingml/2006/wordprocessingDrawing" xmlns:w10="urn:schemas-microsoft-com:office:word" xmlns:w="http://schemas.openxmlformats.org/wordprocessingml/2006/main" xmlns:w14="http://schemas.microsoft.com/office/word/2010/wordml" xmlns:wpg="http://schemas.microsoft.com/office/word/2010/wordprocessingGroup" xmlns:wpi="http://schemas.microsoft.com/office/word/2010/wordprocessingInk" xmlns:wne="http://schemas.microsoft.com/office/word/2006/wordml" xmlns:wps="http://schemas.microsoft.com/office/word/2010/wordprocessingShape" mc:Ignorable="w14 wp14">
   <w:body>
     <w:p>
       <w:pPr>
@@ -152,29 +152,29 @@
         <w:t>The English alphabet is a good simple example to start of with, as the alphabet mainly consists of no more than 2 strokes to produce (with the exception of some letters).</w:t>
       </w:r>
       <w:r>
-        <w:t xml:space="preserve"> The English alphabet </w:t>
+        <w:t xml:space="preserve"> The English alphabet mainly consists of lines and arcs (curves)</w:t>
+      </w:r>
+      <w:r>
+        <w:t xml:space="preserve">, as with many other languages. </w:t>
+      </w:r>
+      <w:r>
+        <w:t>In English, the alphabet generally flow</w:t>
+      </w:r>
+      <w:r>
+        <w:t>s</w:t>
+      </w:r>
+      <w:r>
+        <w:t xml:space="preserve"> well between strokes</w:t>
+      </w:r>
+      <w:r>
+        <w:t xml:space="preserve">. </w:t>
+      </w:r>
+      <w:r>
+        <w:t xml:space="preserve">With the exception of some letters, the strokes usually connect to </w:t>
       </w:r>
       <w:r>
         <w:lastRenderedPageBreak/>
-        <w:t>mainly consists of lines and arcs (curves)</w:t>
-      </w:r>
-      <w:r>
-        <w:t xml:space="preserve">, as with many other languages. </w:t>
-      </w:r>
-      <w:r>
-        <w:t>In English, the alphabet generally flow</w:t>
-      </w:r>
-      <w:r>
-        <w:t>s</w:t>
-      </w:r>
-      <w:r>
-        <w:t xml:space="preserve"> well between strokes</w:t>
-      </w:r>
-      <w:r>
-        <w:t xml:space="preserve">. </w:t>
-      </w:r>
-      <w:r>
-        <w:t xml:space="preserve">With the exception of some letters, the strokes usually connect to each other. </w:t>
+        <w:t xml:space="preserve">each other. </w:t>
       </w:r>
       <w:r>
         <w:t>The minimal number of strokes also helps with thi</w:t>
@@ -197,13 +197,14 @@
       <w:r>
         <w:rPr>
           <w:noProof/>
+          <w:lang w:eastAsia="ja-JP"/>
         </w:rPr>
         <w:drawing>
           <wp:inline distT="0" distB="0" distL="0" distR="0" wp14:anchorId="787405F3" wp14:editId="19B82F8A">
             <wp:extent cx="5669280" cy="3588385"/>
             <wp:effectExtent l="0" t="0" r="7620" b="0"/>
             <wp:docPr id="1" name="Picture 1" descr="Image result for chinese words">
-              <a:hlinkClick xmlns:a="http://schemas.openxmlformats.org/drawingml/2006/main" r:id="rId7"/>
+              <a:hlinkClick xmlns:a="http://schemas.openxmlformats.org/drawingml/2006/main" r:id="rId9"/>
             </wp:docPr>
             <wp:cNvGraphicFramePr>
               <a:graphicFrameLocks xmlns:a="http://schemas.openxmlformats.org/drawingml/2006/main" noChangeAspect="1"/>
@@ -213,14 +214,14 @@
                 <pic:pic xmlns:pic="http://schemas.openxmlformats.org/drawingml/2006/picture">
                   <pic:nvPicPr>
                     <pic:cNvPr id="1" name="Picture 1" descr="Image result for chinese words">
-                      <a:hlinkClick r:id="rId7"/>
+                      <a:hlinkClick r:id="rId9"/>
                     </pic:cNvPr>
                     <pic:cNvPicPr>
                       <a:picLocks noChangeAspect="1" noChangeArrowheads="1"/>
                     </pic:cNvPicPr>
                   </pic:nvPicPr>
                   <pic:blipFill>
-                    <a:blip r:embed="rId8">
+                    <a:blip r:embed="rId10">
                       <a:extLst>
                         <a:ext uri="{28A0092B-C50C-407E-A947-70E740481C1C}">
                           <a14:useLocalDpi xmlns:a14="http://schemas.microsoft.com/office/drawing/2010/main" val="0"/>
@@ -254,10 +255,7 @@
     </w:p>
     <w:p>
       <w:r>
-        <w:t>Figure 1</w:t>
-      </w:r>
-      <w:r>
-        <w:t xml:space="preserve"> </w:t>
+        <w:t xml:space="preserve">Figure 1 </w:t>
       </w:r>
       <w:r>
         <w:tab/>
@@ -297,6 +295,7 @@
       <w:r>
         <w:rPr>
           <w:noProof/>
+          <w:lang w:eastAsia="ja-JP"/>
         </w:rPr>
         <w:lastRenderedPageBreak/>
         <w:drawing>
@@ -304,7 +303,7 @@
             <wp:extent cx="5669280" cy="4759325"/>
             <wp:effectExtent l="0" t="0" r="7620" b="3175"/>
             <wp:docPr id="4" name="Picture 4">
-              <a:hlinkClick xmlns:a="http://schemas.openxmlformats.org/drawingml/2006/main" r:id="rId9"/>
+              <a:hlinkClick xmlns:a="http://schemas.openxmlformats.org/drawingml/2006/main" r:id="rId11"/>
             </wp:docPr>
             <wp:cNvGraphicFramePr>
               <a:graphicFrameLocks xmlns:a="http://schemas.openxmlformats.org/drawingml/2006/main" noChangeAspect="1"/>
@@ -314,12 +313,12 @@
                 <pic:pic xmlns:pic="http://schemas.openxmlformats.org/drawingml/2006/picture">
                   <pic:nvPicPr>
                     <pic:cNvPr id="4" name="Picture 4">
-                      <a:hlinkClick r:id="rId9"/>
+                      <a:hlinkClick r:id="rId11"/>
                     </pic:cNvPr>
                     <pic:cNvPicPr/>
                   </pic:nvPicPr>
                   <pic:blipFill>
-                    <a:blip r:embed="rId10"/>
+                    <a:blip r:embed="rId12"/>
                     <a:stretch>
                       <a:fillRect/>
                     </a:stretch>
@@ -426,9 +425,437 @@
         <w:t>Alphabet Glyph Generator</w:t>
       </w:r>
     </w:p>
+    <w:p>
+      <w:r>
+        <w:t xml:space="preserve">The language we will be using for Alphabet Glyph Generator will be JavaScript. The reason for using JavaScript is because it has access to canvas element, which has tools for us to draw strokes onto the screen such as straight lines, Bezier curve, arcs, and many others. </w:t>
+      </w:r>
+    </w:p>
     <w:p/>
+    <w:p>
+      <w:pPr>
+        <w:pStyle w:val="Code"/>
+      </w:pPr>
+    </w:p>
+    <w:p>
+      <w:pPr>
+        <w:pStyle w:val="Code"/>
+      </w:pPr>
+    </w:p>
+    <w:p>
+      <w:pPr>
+        <w:pStyle w:val="Code"/>
+      </w:pPr>
+    </w:p>
+    <w:p>
+      <w:pPr>
+        <w:pStyle w:val="Code"/>
+        <w:rPr>
+          <w:rFonts w:ascii="Times New Roman" w:hAnsi="Times New Roman"/>
+        </w:rPr>
+      </w:pPr>
+      <w:r>
+        <w:rPr>
+          <w:rFonts w:ascii="Times New Roman" w:hAnsi="Times New Roman"/>
+        </w:rPr>
+        <w:lastRenderedPageBreak/>
+        <w:t>Listing 1</w:t>
+      </w:r>
+      <w:r>
+        <w:rPr>
+          <w:rFonts w:ascii="Times New Roman" w:hAnsi="Times New Roman"/>
+        </w:rPr>
+        <w:t xml:space="preserve">  </w:t>
+      </w:r>
+      <w:r>
+        <w:rPr>
+          <w:rFonts w:ascii="Times New Roman" w:hAnsi="Times New Roman"/>
+        </w:rPr>
+        <w:t xml:space="preserve">     R</w:t>
+      </w:r>
+      <w:r>
+        <w:rPr>
+          <w:rFonts w:ascii="Times New Roman" w:hAnsi="Times New Roman"/>
+        </w:rPr>
+        <w:t>andomizing the number of parts to draw.</w:t>
+      </w:r>
+    </w:p>
+    <w:p>
+      <w:pPr>
+        <w:pStyle w:val="Code"/>
+      </w:pPr>
+      <w:r>
+        <w:t>let parts = [];</w:t>
+      </w:r>
+    </w:p>
+    <w:p>
+      <w:pPr>
+        <w:pStyle w:val="Code"/>
+      </w:pPr>
+      <w:r>
+        <w:t xml:space="preserve">    for(let part = 0; part &lt; maxParts; ++part) {</w:t>
+      </w:r>
+    </w:p>
+    <w:p>
+      <w:pPr>
+        <w:pStyle w:val="Code"/>
+      </w:pPr>
+      <w:r>
+        <w:t xml:space="preserve">        int diff = maxParts – minParts;</w:t>
+      </w:r>
+    </w:p>
+    <w:p>
+      <w:pPr>
+        <w:pStyle w:val="Code"/>
+      </w:pPr>
+      <w:r>
+        <w:t xml:space="preserve">        if(random.int(0, </w:t>
+      </w:r>
+      <w:r>
+        <w:t>diff</w:t>
+      </w:r>
+      <w:r>
+        <w:t>) &lt; part - minParts + 1)</w:t>
+      </w:r>
+    </w:p>
+    <w:p>
+      <w:pPr>
+        <w:pStyle w:val="Code"/>
+      </w:pPr>
+      <w:r>
+        <w:t xml:space="preserve">            break;</w:t>
+      </w:r>
+    </w:p>
+    <w:p>
+      <w:pPr>
+        <w:pStyle w:val="Code"/>
+      </w:pPr>
+      <w:r>
+        <w:t xml:space="preserve">        parts.push(genPart());</w:t>
+      </w:r>
+    </w:p>
+    <w:p>
+      <w:pPr>
+        <w:pStyle w:val="Code"/>
+      </w:pPr>
+      <w:r>
+        <w:t xml:space="preserve">    }</w:t>
+      </w:r>
+    </w:p>
     <w:p/>
     <w:p>
+      <w:r>
+        <w:t xml:space="preserve">So the first step we take is to </w:t>
+      </w:r>
+      <w:r>
+        <w:t>generate the number of parts we want to draw between the minimum and maximum range. Each part consists of many different strokes and they will be drawn together at the end</w:t>
+      </w:r>
+      <w:r>
+        <w:t xml:space="preserve">, using genPart() to create each parts. Most alphabets start off from top to bottom and left to right, thus we add a bias such that start points will often start from the top-left position. </w:t>
+      </w:r>
+    </w:p>
+    <w:p/>
+    <w:p>
+      <w:r>
+        <w:t xml:space="preserve">Once we determine our first starting point, we randomize a number between the minimum and maximum stroke and set that as the number of strokes for the current part. For each stroke in a part, there is a chance to reuse a previous stroke if any or we generate the stroke per normal. </w:t>
+      </w:r>
+      <w:r>
+        <w:t xml:space="preserve">When generating a stroke, there are biases that are factor in. One of them determine the odds of generating a straight line, the other determine the odds of generating an arc. So all in all, there are three cases, generating a straight line, an arc or a Bezier curve as shown in </w:t>
+      </w:r>
+      <w:r>
+        <w:t>L</w:t>
+      </w:r>
+      <w:r>
+        <w:t>is</w:t>
+      </w:r>
+      <w:r>
+        <w:t>t</w:t>
+      </w:r>
+      <w:r>
+        <w:t>ing 2.</w:t>
+      </w:r>
+    </w:p>
+    <w:p/>
+    <w:p>
+      <w:r>
+        <w:t xml:space="preserve">Listing 2 </w:t>
+      </w:r>
+      <w:r>
+        <w:t xml:space="preserve">              </w:t>
+      </w:r>
+      <w:r>
+        <w:t>Generating a stroke, determine by RNG</w:t>
+      </w:r>
+    </w:p>
+    <w:p>
+      <w:pPr>
+        <w:pStyle w:val="Code"/>
+      </w:pPr>
+      <w:r>
+        <w:t>function genStroke(point) {</w:t>
+      </w:r>
+    </w:p>
+    <w:p>
+      <w:pPr>
+        <w:pStyle w:val="Code"/>
+      </w:pPr>
+      <w:r>
+        <w:t xml:space="preserve">    if(random.number(0, 1) &lt; settings.jagginess)</w:t>
+      </w:r>
+    </w:p>
+    <w:p>
+      <w:pPr>
+        <w:pStyle w:val="Code"/>
+      </w:pPr>
+      <w:r>
+        <w:t xml:space="preserve">    {</w:t>
+      </w:r>
+    </w:p>
+    <w:p>
+      <w:pPr>
+        <w:pStyle w:val="Code"/>
+      </w:pPr>
+      <w:r>
+        <w:t xml:space="preserve">        let points = [ point ];</w:t>
+      </w:r>
+    </w:p>
+    <w:p>
+      <w:pPr>
+        <w:pStyle w:val="Code"/>
+      </w:pPr>
+      <w:r>
+        <w:t xml:space="preserve">        for(let i = 1; i &lt; Line.requiredPoints; ++i)</w:t>
+      </w:r>
+    </w:p>
+    <w:p>
+      <w:pPr>
+        <w:pStyle w:val="Code"/>
+      </w:pPr>
+      <w:r>
+        <w:t xml:space="preserve">            points.push(point = genNextPoint(point));</w:t>
+      </w:r>
+    </w:p>
+    <w:p>
+      <w:pPr>
+        <w:pStyle w:val="Code"/>
+      </w:pPr>
+      <w:r>
+        <w:t xml:space="preserve">        return new Line(points);</w:t>
+      </w:r>
+    </w:p>
+    <w:p>
+      <w:pPr>
+        <w:pStyle w:val="Code"/>
+      </w:pPr>
+      <w:r>
+        <w:t xml:space="preserve">    }</w:t>
+      </w:r>
+    </w:p>
+    <w:p>
+      <w:pPr>
+        <w:pStyle w:val="Code"/>
+      </w:pPr>
+      <w:r>
+        <w:t xml:space="preserve">    else</w:t>
+      </w:r>
+    </w:p>
+    <w:p>
+      <w:pPr>
+        <w:pStyle w:val="Code"/>
+      </w:pPr>
+      <w:r>
+        <w:t xml:space="preserve">    {</w:t>
+      </w:r>
+    </w:p>
+    <w:p>
+      <w:pPr>
+        <w:pStyle w:val="Code"/>
+      </w:pPr>
+      <w:r>
+        <w:t xml:space="preserve">        if(random.number(0, 1) &lt; settings.arcWeight)</w:t>
+      </w:r>
+    </w:p>
+    <w:p>
+      <w:pPr>
+        <w:pStyle w:val="Code"/>
+      </w:pPr>
+      <w:r>
+        <w:t xml:space="preserve">        {</w:t>
+      </w:r>
+    </w:p>
+    <w:p>
+      <w:pPr>
+        <w:pStyle w:val="Code"/>
+      </w:pPr>
+      <w:r>
+        <w:t xml:space="preserve">            let points = [ point ];</w:t>
+      </w:r>
+    </w:p>
+    <w:p>
+      <w:pPr>
+        <w:pStyle w:val="Code"/>
+      </w:pPr>
+      <w:r>
+        <w:t xml:space="preserve">            for(let i = 1; i &lt; Arc.requiredPoints; ++i)</w:t>
+      </w:r>
+    </w:p>
+    <w:p>
+      <w:pPr>
+        <w:pStyle w:val="Code"/>
+      </w:pPr>
+      <w:r>
+        <w:t xml:space="preserve">                points.push(point = genNextPoint(point));</w:t>
+      </w:r>
+    </w:p>
+    <w:p>
+      <w:pPr>
+        <w:pStyle w:val="Code"/>
+      </w:pPr>
+      <w:r>
+        <w:t xml:space="preserve">            return new Arc(points);</w:t>
+      </w:r>
+    </w:p>
+    <w:p>
+      <w:pPr>
+        <w:pStyle w:val="Code"/>
+      </w:pPr>
+      <w:r>
+        <w:t xml:space="preserve">        }</w:t>
+      </w:r>
+    </w:p>
+    <w:p>
+      <w:pPr>
+        <w:pStyle w:val="Code"/>
+      </w:pPr>
+      <w:r>
+        <w:t xml:space="preserve">        else</w:t>
+      </w:r>
+    </w:p>
+    <w:p>
+      <w:pPr>
+        <w:pStyle w:val="Code"/>
+      </w:pPr>
+      <w:r>
+        <w:t xml:space="preserve">        {</w:t>
+      </w:r>
+    </w:p>
+    <w:p>
+      <w:pPr>
+        <w:pStyle w:val="Code"/>
+      </w:pPr>
+      <w:r>
+        <w:t xml:space="preserve">            let points = [ point ];</w:t>
+      </w:r>
+    </w:p>
+    <w:p>
+      <w:pPr>
+        <w:pStyle w:val="Code"/>
+      </w:pPr>
+      <w:r>
+        <w:t xml:space="preserve">            for(let i = 1; i &lt; Bezier.requiredPoints; ++i)</w:t>
+      </w:r>
+    </w:p>
+    <w:p>
+      <w:pPr>
+        <w:pStyle w:val="Code"/>
+      </w:pPr>
+      <w:r>
+        <w:t xml:space="preserve">                points.push(point = genNextPoint(point));</w:t>
+      </w:r>
+    </w:p>
+    <w:p>
+      <w:pPr>
+        <w:pStyle w:val="Code"/>
+      </w:pPr>
+      <w:r>
+        <w:lastRenderedPageBreak/>
+        <w:t xml:space="preserve">            return new Bezier(points);</w:t>
+      </w:r>
+    </w:p>
+    <w:p>
+      <w:pPr>
+        <w:pStyle w:val="Code"/>
+      </w:pPr>
+      <w:r>
+        <w:t xml:space="preserve">        }</w:t>
+      </w:r>
+    </w:p>
+    <w:p>
+      <w:pPr>
+        <w:pStyle w:val="Code"/>
+      </w:pPr>
+      <w:r>
+        <w:t xml:space="preserve">    }</w:t>
+      </w:r>
+    </w:p>
+    <w:p>
+      <w:pPr>
+        <w:pStyle w:val="Code"/>
+      </w:pPr>
+      <w:r>
+        <w:t>}</w:t>
+      </w:r>
+    </w:p>
+    <w:p/>
+    <w:p>
+      <w:r>
+        <w:t>At the end of each stroke, there is another random number that is generated to see if we want to add a finishing touch to the part.  From the final point that marks the end of the stroke, we can either add a circle or a tick depending on another number that is randomly generated.  That’s it; we are done with our very first stroke, now we continue generating the remaining strokes to complete our first part. Once the part is done, we see if there are any parts left to be generated, if there are no more parts to be generated, we are left with the final product th</w:t>
+      </w:r>
+      <w:r>
+        <w:t>at will be drawn on the screen that can be seen in Figure 3.</w:t>
+      </w:r>
+    </w:p>
+    <w:p/>
+    <w:p>
+      <w:r>
+        <w:rPr>
+          <w:noProof/>
+          <w:lang w:eastAsia="ja-JP"/>
+        </w:rPr>
+        <w:drawing>
+          <wp:inline distT="0" distB="0" distL="0" distR="0" wp14:anchorId="24C40081" wp14:editId="37740749">
+            <wp:extent cx="5669280" cy="3280430"/>
+            <wp:effectExtent l="0" t="0" r="7620" b="0"/>
+            <wp:docPr id="3" name="Picture 3"/>
+            <wp:cNvGraphicFramePr>
+              <a:graphicFrameLocks xmlns:a="http://schemas.openxmlformats.org/drawingml/2006/main" noChangeAspect="1"/>
+            </wp:cNvGraphicFramePr>
+            <a:graphic xmlns:a="http://schemas.openxmlformats.org/drawingml/2006/main">
+              <a:graphicData uri="http://schemas.openxmlformats.org/drawingml/2006/picture">
+                <pic:pic xmlns:pic="http://schemas.openxmlformats.org/drawingml/2006/picture">
+                  <pic:nvPicPr>
+                    <pic:cNvPr id="0" name=""/>
+                    <pic:cNvPicPr/>
+                  </pic:nvPicPr>
+                  <pic:blipFill>
+                    <a:blip r:embed="rId13"/>
+                    <a:stretch>
+                      <a:fillRect/>
+                    </a:stretch>
+                  </pic:blipFill>
+                  <pic:spPr>
+                    <a:xfrm>
+                      <a:off x="0" y="0"/>
+                      <a:ext cx="5669280" cy="3280430"/>
+                    </a:xfrm>
+                    <a:prstGeom prst="rect">
+                      <a:avLst/>
+                    </a:prstGeom>
+                  </pic:spPr>
+                </pic:pic>
+              </a:graphicData>
+            </a:graphic>
+          </wp:inline>
+        </w:drawing>
+      </w:r>
+    </w:p>
+    <w:p>
+      <w:r>
+        <w:t>Figure 3         The final product</w:t>
+      </w:r>
+      <w:bookmarkStart w:id="0" w:name="_GoBack"/>
+      <w:bookmarkEnd w:id="0"/>
+    </w:p>
+    <w:p>
       <w:pPr>
         <w:pStyle w:val="Heading1"/>
       </w:pPr>
@@ -465,11 +892,7 @@
         <w:t xml:space="preserve"> (readers start losing track of your hierarchy once they get to heading 3 and 4)</w:t>
       </w:r>
       <w:r>
-        <w:t xml:space="preserve">. </w:t>
-      </w:r>
-      <w:r>
-        <w:lastRenderedPageBreak/>
-        <w:t xml:space="preserve">Make </w:t>
+        <w:t xml:space="preserve">. Make </w:t>
       </w:r>
       <w:r>
         <w:t>sure you only use the “</w:t>
@@ -522,7 +945,11 @@
         <w:t>When titling your headings, avoid overly cute or humorous titles. Yes, you are a funny writer, but we need to keep a level of professionalism. Subtle humor might be OK in limited amounts, but your section editor reserves the right to change or clean it up.</w:t>
       </w:r>
       <w:r>
-        <w:t xml:space="preserve"> It seems obvious, but make your titles helpful to understanding what follows.</w:t>
+        <w:t xml:space="preserve"> It seems obvious, </w:t>
+      </w:r>
+      <w:r>
+        <w:lastRenderedPageBreak/>
+        <w:t>but make your titles helpful to understanding what follows.</w:t>
       </w:r>
     </w:p>
     <w:p/>
@@ -576,6 +1003,7 @@
       <w:r>
         <w:rPr>
           <w:noProof/>
+          <w:lang w:eastAsia="ja-JP"/>
         </w:rPr>
         <w:drawing>
           <wp:inline distT="0" distB="0" distL="0" distR="0" wp14:anchorId="3AAA1B02" wp14:editId="2ADAE1A3">
@@ -595,7 +1023,7 @@
                     </pic:cNvPicPr>
                   </pic:nvPicPr>
                   <pic:blipFill>
-                    <a:blip r:embed="rId11" cstate="print">
+                    <a:blip r:embed="rId14" cstate="print">
                       <a:extLst>
                         <a:ext uri="{28A0092B-C50C-407E-A947-70E740481C1C}">
                           <a14:useLocalDpi xmlns:a14="http://schemas.microsoft.com/office/drawing/2010/main" val="0"/>
@@ -692,9 +1120,9 @@
         <w:tblLook w:val="04A0" w:firstRow="1" w:lastRow="0" w:firstColumn="1" w:lastColumn="0" w:noHBand="0" w:noVBand="1"/>
       </w:tblPr>
       <w:tblGrid>
-        <w:gridCol w:w="3579"/>
-        <w:gridCol w:w="2712"/>
-        <w:gridCol w:w="2627"/>
+        <w:gridCol w:w="3685"/>
+        <w:gridCol w:w="2770"/>
+        <w:gridCol w:w="2689"/>
       </w:tblGrid>
       <w:tr>
         <w:tc>
@@ -767,7 +1195,6 @@
           </w:tcPr>
           <w:p>
             <w:r>
-              <w:lastRenderedPageBreak/>
               <w:t>Low Kick, Low Punch, Low Punch</w:t>
             </w:r>
           </w:p>
@@ -865,6 +1292,7 @@
         </w:numPr>
       </w:pPr>
       <w:r>
+        <w:lastRenderedPageBreak/>
         <w:t>Make sure there are NO TABS in the code (replace tabs with four spaces).</w:t>
       </w:r>
     </w:p>
@@ -1198,35 +1626,38 @@
         <w:pStyle w:val="Heading1"/>
       </w:pPr>
       <w:r>
+        <w:t>7</w:t>
+      </w:r>
+      <w:r>
+        <w:tab/>
+      </w:r>
+      <w:r>
+        <w:t>Editing</w:t>
+      </w:r>
+    </w:p>
+    <w:p>
+      <w:r>
+        <w:t>Your section editor and peers will help edit/comment on your article. When they do so, they will be using the “reviewing” tools in Word.</w:t>
+      </w:r>
+    </w:p>
+    <w:p>
+      <w:pPr>
+        <w:ind w:firstLine="720"/>
+      </w:pPr>
+      <w:r>
+        <w:t>The amount of editing that section editors perform will vary based on your skill as a writer. If sections of your article are poor (poor English, confusing, unclear, etc.), those sections might be dropped or rewritten by yourself or the editors. If the entire article doesn’t meet the standards of the book, the decision to drop the article can be made by the section editor or series editor. This is rare, but it inevitably happens to one or two articles.</w:t>
+      </w:r>
+    </w:p>
+    <w:p>
+      <w:pPr>
+        <w:ind w:firstLine="720"/>
+      </w:pPr>
+      <w:r>
+        <w:t xml:space="preserve">If your article requires heavy editing in places, section editors might help out, but you are free to adjust or rewrite these sections yourself. You’ll see the final version that will be </w:t>
+      </w:r>
+      <w:r>
         <w:lastRenderedPageBreak/>
-        <w:t>7</w:t>
-      </w:r>
-      <w:r>
-        <w:tab/>
-      </w:r>
-      <w:r>
-        <w:t>Editing</w:t>
-      </w:r>
-    </w:p>
-    <w:p>
-      <w:r>
-        <w:t>Your section editor and peers will help edit/comment on your article. When they do so, they will be using the “reviewing” tools in Word.</w:t>
-      </w:r>
-    </w:p>
-    <w:p>
-      <w:pPr>
-        <w:ind w:firstLine="720"/>
-      </w:pPr>
-      <w:r>
-        <w:t>The amount of editing that section editors perform will vary based on your skill as a writer. If sections of your article are poor (poor English, confusing, unclear, etc.), those sections might be dropped or rewritten by yourself or the editors. If the entire article doesn’t meet the standards of the book, the decision to drop the article can be made by the section editor or series editor. This is rare, but it inevitably happens to one or two articles.</w:t>
-      </w:r>
-    </w:p>
-    <w:p>
-      <w:pPr>
-        <w:ind w:firstLine="720"/>
-      </w:pPr>
-      <w:r>
-        <w:t>If your article requires heavy editing in places, section editors might help out, but you are free to adjust or rewrite these sections yourself. You’ll see the final version that will be printed so that you can approve or adjust any editing. In the past, most authors appreciate the help, if only to point out what was unclear so that they could rewrite it themselves. Others were grateful for having a fresh set of eyes understand the ideas that were trying to come out but needed a little help.</w:t>
+        <w:t>printed so that you can approve or adjust any editing. In the past, most authors appreciate the help, if only to point out what was unclear so that they could rewrite it themselves. Others were grateful for having a fresh set of eyes understand the ideas that were trying to come out but needed a little help.</w:t>
       </w:r>
     </w:p>
     <w:p/>
@@ -1237,8 +1668,6 @@
       <w:r>
         <w:t>4</w:t>
       </w:r>
-      <w:bookmarkStart w:id="0" w:name="_GoBack"/>
-      <w:bookmarkEnd w:id="0"/>
       <w:r>
         <w:tab/>
       </w:r>
@@ -1494,10 +1923,10 @@
     <w:p/>
     <w:p/>
     <w:sectPr>
-      <w:headerReference w:type="even" r:id="rId12"/>
-      <w:headerReference w:type="default" r:id="rId13"/>
-      <w:footerReference w:type="even" r:id="rId14"/>
-      <w:footerReference w:type="default" r:id="rId15"/>
+      <w:headerReference w:type="even" r:id="rId15"/>
+      <w:headerReference w:type="default" r:id="rId16"/>
+      <w:footerReference w:type="even" r:id="rId17"/>
+      <w:footerReference w:type="default" r:id="rId18"/>
       <w:footnotePr>
         <w:numRestart w:val="eachPage"/>
       </w:footnotePr>
@@ -1513,7 +1942,7 @@
 </file>
 
 <file path=word/endnotes.xml><?xml version="1.0" encoding="utf-8"?>
-<w:endnotes xmlns:wpc="http://schemas.microsoft.com/office/word/2010/wordprocessingCanvas" xmlns:cx="http://schemas.microsoft.com/office/drawing/2014/chartex" xmlns:cx1="http://schemas.microsoft.com/office/drawing/2015/9/8/chartex" xmlns:cx2="http://schemas.microsoft.com/office/drawing/2015/10/21/chartex" xmlns:cx3="http://schemas.microsoft.com/office/drawing/2016/5/9/chartex" xmlns:cx4="http://schemas.microsoft.com/office/drawing/2016/5/10/chartex" xmlns:cx5="http://schemas.microsoft.com/office/drawing/2016/5/11/chartex" xmlns:cx6="http://schemas.microsoft.com/office/drawing/2016/5/12/chartex" xmlns:cx7="http://schemas.microsoft.com/office/drawing/2016/5/13/chartex" xmlns:cx8="http://schemas.microsoft.com/office/drawing/2016/5/14/chartex" xmlns:mc="http://schemas.openxmlformats.org/markup-compatibility/2006" xmlns:aink="http://schemas.microsoft.com/office/drawing/2016/ink" xmlns:am3d="http://schemas.microsoft.com/office/drawing/2017/model3d" xmlns:o="urn:schemas-microsoft-com:office:office" xmlns:r="http://schemas.openxmlformats.org/officeDocument/2006/relationships" xmlns:m="http://schemas.openxmlformats.org/officeDocument/2006/math" xmlns:v="urn:schemas-microsoft-com:vml" xmlns:wp14="http://schemas.microsoft.com/office/word/2010/wordprocessingDrawing" xmlns:wp="http://schemas.openxmlformats.org/drawingml/2006/wordprocessingDrawing" xmlns:w10="urn:schemas-microsoft-com:office:word" xmlns:w="http://schemas.openxmlformats.org/wordprocessingml/2006/main" xmlns:w14="http://schemas.microsoft.com/office/word/2010/wordml" xmlns:w15="http://schemas.microsoft.com/office/word/2012/wordml" xmlns:w16cid="http://schemas.microsoft.com/office/word/2016/wordml/cid" xmlns:w16se="http://schemas.microsoft.com/office/word/2015/wordml/symex" xmlns:wpg="http://schemas.microsoft.com/office/word/2010/wordprocessingGroup" xmlns:wpi="http://schemas.microsoft.com/office/word/2010/wordprocessingInk" xmlns:wne="http://schemas.microsoft.com/office/word/2006/wordml" xmlns:wps="http://schemas.microsoft.com/office/word/2010/wordprocessingShape" mc:Ignorable="w14 w15 w16se w16cid wp14">
+<w:endnotes xmlns:wpc="http://schemas.microsoft.com/office/word/2010/wordprocessingCanvas" xmlns:mc="http://schemas.openxmlformats.org/markup-compatibility/2006" xmlns:o="urn:schemas-microsoft-com:office:office" xmlns:r="http://schemas.openxmlformats.org/officeDocument/2006/relationships" xmlns:m="http://schemas.openxmlformats.org/officeDocument/2006/math" xmlns:v="urn:schemas-microsoft-com:vml" xmlns:wp14="http://schemas.microsoft.com/office/word/2010/wordprocessingDrawing" xmlns:wp="http://schemas.openxmlformats.org/drawingml/2006/wordprocessingDrawing" xmlns:w10="urn:schemas-microsoft-com:office:word" xmlns:w="http://schemas.openxmlformats.org/wordprocessingml/2006/main" xmlns:w14="http://schemas.microsoft.com/office/word/2010/wordml" xmlns:wpg="http://schemas.microsoft.com/office/word/2010/wordprocessingGroup" xmlns:wpi="http://schemas.microsoft.com/office/word/2010/wordprocessingInk" xmlns:wne="http://schemas.microsoft.com/office/word/2006/wordml" xmlns:wps="http://schemas.microsoft.com/office/word/2010/wordprocessingShape" mc:Ignorable="w14 wp14">
   <w:endnote w:type="separator" w:id="-1">
     <w:p>
       <w:r>
@@ -1532,7 +1961,7 @@
 </file>
 
 <file path=word/footer1.xml><?xml version="1.0" encoding="utf-8"?>
-<w:ftr xmlns:wpc="http://schemas.microsoft.com/office/word/2010/wordprocessingCanvas" xmlns:cx="http://schemas.microsoft.com/office/drawing/2014/chartex" xmlns:cx1="http://schemas.microsoft.com/office/drawing/2015/9/8/chartex" xmlns:cx2="http://schemas.microsoft.com/office/drawing/2015/10/21/chartex" xmlns:cx3="http://schemas.microsoft.com/office/drawing/2016/5/9/chartex" xmlns:cx4="http://schemas.microsoft.com/office/drawing/2016/5/10/chartex" xmlns:cx5="http://schemas.microsoft.com/office/drawing/2016/5/11/chartex" xmlns:cx6="http://schemas.microsoft.com/office/drawing/2016/5/12/chartex" xmlns:cx7="http://schemas.microsoft.com/office/drawing/2016/5/13/chartex" xmlns:cx8="http://schemas.microsoft.com/office/drawing/2016/5/14/chartex" xmlns:mc="http://schemas.openxmlformats.org/markup-compatibility/2006" xmlns:aink="http://schemas.microsoft.com/office/drawing/2016/ink" xmlns:am3d="http://schemas.microsoft.com/office/drawing/2017/model3d" xmlns:o="urn:schemas-microsoft-com:office:office" xmlns:r="http://schemas.openxmlformats.org/officeDocument/2006/relationships" xmlns:m="http://schemas.openxmlformats.org/officeDocument/2006/math" xmlns:v="urn:schemas-microsoft-com:vml" xmlns:wp14="http://schemas.microsoft.com/office/word/2010/wordprocessingDrawing" xmlns:wp="http://schemas.openxmlformats.org/drawingml/2006/wordprocessingDrawing" xmlns:w10="urn:schemas-microsoft-com:office:word" xmlns:w="http://schemas.openxmlformats.org/wordprocessingml/2006/main" xmlns:w14="http://schemas.microsoft.com/office/word/2010/wordml" xmlns:w15="http://schemas.microsoft.com/office/word/2012/wordml" xmlns:w16cid="http://schemas.microsoft.com/office/word/2016/wordml/cid" xmlns:w16se="http://schemas.microsoft.com/office/word/2015/wordml/symex" xmlns:wpg="http://schemas.microsoft.com/office/word/2010/wordprocessingGroup" xmlns:wpi="http://schemas.microsoft.com/office/word/2010/wordprocessingInk" xmlns:wne="http://schemas.microsoft.com/office/word/2006/wordml" xmlns:wps="http://schemas.microsoft.com/office/word/2010/wordprocessingShape" mc:Ignorable="w14 w15 w16se w16cid wp14">
+<w:ftr xmlns:wpc="http://schemas.microsoft.com/office/word/2010/wordprocessingCanvas" xmlns:mc="http://schemas.openxmlformats.org/markup-compatibility/2006" xmlns:o="urn:schemas-microsoft-com:office:office" xmlns:r="http://schemas.openxmlformats.org/officeDocument/2006/relationships" xmlns:m="http://schemas.openxmlformats.org/officeDocument/2006/math" xmlns:v="urn:schemas-microsoft-com:vml" xmlns:wp14="http://schemas.microsoft.com/office/word/2010/wordprocessingDrawing" xmlns:wp="http://schemas.openxmlformats.org/drawingml/2006/wordprocessingDrawing" xmlns:w10="urn:schemas-microsoft-com:office:word" xmlns:w="http://schemas.openxmlformats.org/wordprocessingml/2006/main" xmlns:w14="http://schemas.microsoft.com/office/word/2010/wordml" xmlns:wpg="http://schemas.microsoft.com/office/word/2010/wordprocessingGroup" xmlns:wpi="http://schemas.microsoft.com/office/word/2010/wordprocessingInk" xmlns:wne="http://schemas.microsoft.com/office/word/2006/wordml" xmlns:wps="http://schemas.microsoft.com/office/word/2010/wordprocessingShape" mc:Ignorable="w14 wp14">
   <w:p>
     <w:pPr>
       <w:pStyle w:val="Footer"/>
@@ -1558,7 +1987,7 @@
 </file>
 
 <file path=word/footer2.xml><?xml version="1.0" encoding="utf-8"?>
-<w:ftr xmlns:wpc="http://schemas.microsoft.com/office/word/2010/wordprocessingCanvas" xmlns:cx="http://schemas.microsoft.com/office/drawing/2014/chartex" xmlns:cx1="http://schemas.microsoft.com/office/drawing/2015/9/8/chartex" xmlns:cx2="http://schemas.microsoft.com/office/drawing/2015/10/21/chartex" xmlns:cx3="http://schemas.microsoft.com/office/drawing/2016/5/9/chartex" xmlns:cx4="http://schemas.microsoft.com/office/drawing/2016/5/10/chartex" xmlns:cx5="http://schemas.microsoft.com/office/drawing/2016/5/11/chartex" xmlns:cx6="http://schemas.microsoft.com/office/drawing/2016/5/12/chartex" xmlns:cx7="http://schemas.microsoft.com/office/drawing/2016/5/13/chartex" xmlns:cx8="http://schemas.microsoft.com/office/drawing/2016/5/14/chartex" xmlns:mc="http://schemas.openxmlformats.org/markup-compatibility/2006" xmlns:aink="http://schemas.microsoft.com/office/drawing/2016/ink" xmlns:am3d="http://schemas.microsoft.com/office/drawing/2017/model3d" xmlns:o="urn:schemas-microsoft-com:office:office" xmlns:r="http://schemas.openxmlformats.org/officeDocument/2006/relationships" xmlns:m="http://schemas.openxmlformats.org/officeDocument/2006/math" xmlns:v="urn:schemas-microsoft-com:vml" xmlns:wp14="http://schemas.microsoft.com/office/word/2010/wordprocessingDrawing" xmlns:wp="http://schemas.openxmlformats.org/drawingml/2006/wordprocessingDrawing" xmlns:w10="urn:schemas-microsoft-com:office:word" xmlns:w="http://schemas.openxmlformats.org/wordprocessingml/2006/main" xmlns:w14="http://schemas.microsoft.com/office/word/2010/wordml" xmlns:w15="http://schemas.microsoft.com/office/word/2012/wordml" xmlns:w16cid="http://schemas.microsoft.com/office/word/2016/wordml/cid" xmlns:w16se="http://schemas.microsoft.com/office/word/2015/wordml/symex" xmlns:wpg="http://schemas.microsoft.com/office/word/2010/wordprocessingGroup" xmlns:wpi="http://schemas.microsoft.com/office/word/2010/wordprocessingInk" xmlns:wne="http://schemas.microsoft.com/office/word/2006/wordml" xmlns:wps="http://schemas.microsoft.com/office/word/2010/wordprocessingShape" mc:Ignorable="w14 w15 w16se w16cid wp14">
+<w:ftr xmlns:wpc="http://schemas.microsoft.com/office/word/2010/wordprocessingCanvas" xmlns:mc="http://schemas.openxmlformats.org/markup-compatibility/2006" xmlns:o="urn:schemas-microsoft-com:office:office" xmlns:r="http://schemas.openxmlformats.org/officeDocument/2006/relationships" xmlns:m="http://schemas.openxmlformats.org/officeDocument/2006/math" xmlns:v="urn:schemas-microsoft-com:vml" xmlns:wp14="http://schemas.microsoft.com/office/word/2010/wordprocessingDrawing" xmlns:wp="http://schemas.openxmlformats.org/drawingml/2006/wordprocessingDrawing" xmlns:w10="urn:schemas-microsoft-com:office:word" xmlns:w="http://schemas.openxmlformats.org/wordprocessingml/2006/main" xmlns:w14="http://schemas.microsoft.com/office/word/2010/wordml" xmlns:wpg="http://schemas.microsoft.com/office/word/2010/wordprocessingGroup" xmlns:wpi="http://schemas.microsoft.com/office/word/2010/wordprocessingInk" xmlns:wne="http://schemas.microsoft.com/office/word/2006/wordml" xmlns:wps="http://schemas.microsoft.com/office/word/2010/wordprocessingShape" mc:Ignorable="w14 wp14">
   <w:p>
     <w:pPr>
       <w:pStyle w:val="Footer"/>
@@ -1575,7 +2004,7 @@
 </file>
 
 <file path=word/footnotes.xml><?xml version="1.0" encoding="utf-8"?>
-<w:footnotes xmlns:wpc="http://schemas.microsoft.com/office/word/2010/wordprocessingCanvas" xmlns:cx="http://schemas.microsoft.com/office/drawing/2014/chartex" xmlns:cx1="http://schemas.microsoft.com/office/drawing/2015/9/8/chartex" xmlns:cx2="http://schemas.microsoft.com/office/drawing/2015/10/21/chartex" xmlns:cx3="http://schemas.microsoft.com/office/drawing/2016/5/9/chartex" xmlns:cx4="http://schemas.microsoft.com/office/drawing/2016/5/10/chartex" xmlns:cx5="http://schemas.microsoft.com/office/drawing/2016/5/11/chartex" xmlns:cx6="http://schemas.microsoft.com/office/drawing/2016/5/12/chartex" xmlns:cx7="http://schemas.microsoft.com/office/drawing/2016/5/13/chartex" xmlns:cx8="http://schemas.microsoft.com/office/drawing/2016/5/14/chartex" xmlns:mc="http://schemas.openxmlformats.org/markup-compatibility/2006" xmlns:aink="http://schemas.microsoft.com/office/drawing/2016/ink" xmlns:am3d="http://schemas.microsoft.com/office/drawing/2017/model3d" xmlns:o="urn:schemas-microsoft-com:office:office" xmlns:r="http://schemas.openxmlformats.org/officeDocument/2006/relationships" xmlns:m="http://schemas.openxmlformats.org/officeDocument/2006/math" xmlns:v="urn:schemas-microsoft-com:vml" xmlns:wp14="http://schemas.microsoft.com/office/word/2010/wordprocessingDrawing" xmlns:wp="http://schemas.openxmlformats.org/drawingml/2006/wordprocessingDrawing" xmlns:w10="urn:schemas-microsoft-com:office:word" xmlns:w="http://schemas.openxmlformats.org/wordprocessingml/2006/main" xmlns:w14="http://schemas.microsoft.com/office/word/2010/wordml" xmlns:w15="http://schemas.microsoft.com/office/word/2012/wordml" xmlns:w16cid="http://schemas.microsoft.com/office/word/2016/wordml/cid" xmlns:w16se="http://schemas.microsoft.com/office/word/2015/wordml/symex" xmlns:wpg="http://schemas.microsoft.com/office/word/2010/wordprocessingGroup" xmlns:wpi="http://schemas.microsoft.com/office/word/2010/wordprocessingInk" xmlns:wne="http://schemas.microsoft.com/office/word/2006/wordml" xmlns:wps="http://schemas.microsoft.com/office/word/2010/wordprocessingShape" mc:Ignorable="w14 w15 w16se w16cid wp14">
+<w:footnotes xmlns:wpc="http://schemas.microsoft.com/office/word/2010/wordprocessingCanvas" xmlns:mc="http://schemas.openxmlformats.org/markup-compatibility/2006" xmlns:o="urn:schemas-microsoft-com:office:office" xmlns:r="http://schemas.openxmlformats.org/officeDocument/2006/relationships" xmlns:m="http://schemas.openxmlformats.org/officeDocument/2006/math" xmlns:v="urn:schemas-microsoft-com:vml" xmlns:wp14="http://schemas.microsoft.com/office/word/2010/wordprocessingDrawing" xmlns:wp="http://schemas.openxmlformats.org/drawingml/2006/wordprocessingDrawing" xmlns:w10="urn:schemas-microsoft-com:office:word" xmlns:w="http://schemas.openxmlformats.org/wordprocessingml/2006/main" xmlns:w14="http://schemas.microsoft.com/office/word/2010/wordml" xmlns:wpg="http://schemas.microsoft.com/office/word/2010/wordprocessingGroup" xmlns:wpi="http://schemas.microsoft.com/office/word/2010/wordprocessingInk" xmlns:wne="http://schemas.microsoft.com/office/word/2006/wordml" xmlns:wps="http://schemas.microsoft.com/office/word/2010/wordprocessingShape" mc:Ignorable="w14 wp14">
   <w:footnote w:type="separator" w:id="-1">
     <w:p>
       <w:r>
@@ -1594,7 +2023,7 @@
 </file>
 
 <file path=word/header1.xml><?xml version="1.0" encoding="utf-8"?>
-<w:hdr xmlns:wpc="http://schemas.microsoft.com/office/word/2010/wordprocessingCanvas" xmlns:cx="http://schemas.microsoft.com/office/drawing/2014/chartex" xmlns:cx1="http://schemas.microsoft.com/office/drawing/2015/9/8/chartex" xmlns:cx2="http://schemas.microsoft.com/office/drawing/2015/10/21/chartex" xmlns:cx3="http://schemas.microsoft.com/office/drawing/2016/5/9/chartex" xmlns:cx4="http://schemas.microsoft.com/office/drawing/2016/5/10/chartex" xmlns:cx5="http://schemas.microsoft.com/office/drawing/2016/5/11/chartex" xmlns:cx6="http://schemas.microsoft.com/office/drawing/2016/5/12/chartex" xmlns:cx7="http://schemas.microsoft.com/office/drawing/2016/5/13/chartex" xmlns:cx8="http://schemas.microsoft.com/office/drawing/2016/5/14/chartex" xmlns:mc="http://schemas.openxmlformats.org/markup-compatibility/2006" xmlns:aink="http://schemas.microsoft.com/office/drawing/2016/ink" xmlns:am3d="http://schemas.microsoft.com/office/drawing/2017/model3d" xmlns:o="urn:schemas-microsoft-com:office:office" xmlns:r="http://schemas.openxmlformats.org/officeDocument/2006/relationships" xmlns:m="http://schemas.openxmlformats.org/officeDocument/2006/math" xmlns:v="urn:schemas-microsoft-com:vml" xmlns:wp14="http://schemas.microsoft.com/office/word/2010/wordprocessingDrawing" xmlns:wp="http://schemas.openxmlformats.org/drawingml/2006/wordprocessingDrawing" xmlns:w10="urn:schemas-microsoft-com:office:word" xmlns:w="http://schemas.openxmlformats.org/wordprocessingml/2006/main" xmlns:w14="http://schemas.microsoft.com/office/word/2010/wordml" xmlns:w15="http://schemas.microsoft.com/office/word/2012/wordml" xmlns:w16cid="http://schemas.microsoft.com/office/word/2016/wordml/cid" xmlns:w16se="http://schemas.microsoft.com/office/word/2015/wordml/symex" xmlns:wpg="http://schemas.microsoft.com/office/word/2010/wordprocessingGroup" xmlns:wpi="http://schemas.microsoft.com/office/word/2010/wordprocessingInk" xmlns:wne="http://schemas.microsoft.com/office/word/2006/wordml" xmlns:wps="http://schemas.microsoft.com/office/word/2010/wordprocessingShape" mc:Ignorable="w14 w15 w16se w16cid wp14">
+<w:hdr xmlns:wpc="http://schemas.microsoft.com/office/word/2010/wordprocessingCanvas" xmlns:mc="http://schemas.openxmlformats.org/markup-compatibility/2006" xmlns:o="urn:schemas-microsoft-com:office:office" xmlns:r="http://schemas.openxmlformats.org/officeDocument/2006/relationships" xmlns:m="http://schemas.openxmlformats.org/officeDocument/2006/math" xmlns:v="urn:schemas-microsoft-com:vml" xmlns:wp14="http://schemas.microsoft.com/office/word/2010/wordprocessingDrawing" xmlns:wp="http://schemas.openxmlformats.org/drawingml/2006/wordprocessingDrawing" xmlns:w10="urn:schemas-microsoft-com:office:word" xmlns:w="http://schemas.openxmlformats.org/wordprocessingml/2006/main" xmlns:w14="http://schemas.microsoft.com/office/word/2010/wordml" xmlns:wpg="http://schemas.microsoft.com/office/word/2010/wordprocessingGroup" xmlns:wpi="http://schemas.microsoft.com/office/word/2010/wordprocessingInk" xmlns:wne="http://schemas.microsoft.com/office/word/2006/wordml" xmlns:wps="http://schemas.microsoft.com/office/word/2010/wordprocessingShape" mc:Ignorable="w14 wp14">
   <w:p>
     <w:pPr>
       <w:framePr w:wrap="around" w:vAnchor="text" w:hAnchor="margin" w:xAlign="right" w:y="1"/>
@@ -1618,7 +2047,7 @@
 </file>
 
 <file path=word/header2.xml><?xml version="1.0" encoding="utf-8"?>
-<w:hdr xmlns:wpc="http://schemas.microsoft.com/office/word/2010/wordprocessingCanvas" xmlns:cx="http://schemas.microsoft.com/office/drawing/2014/chartex" xmlns:cx1="http://schemas.microsoft.com/office/drawing/2015/9/8/chartex" xmlns:cx2="http://schemas.microsoft.com/office/drawing/2015/10/21/chartex" xmlns:cx3="http://schemas.microsoft.com/office/drawing/2016/5/9/chartex" xmlns:cx4="http://schemas.microsoft.com/office/drawing/2016/5/10/chartex" xmlns:cx5="http://schemas.microsoft.com/office/drawing/2016/5/11/chartex" xmlns:cx6="http://schemas.microsoft.com/office/drawing/2016/5/12/chartex" xmlns:cx7="http://schemas.microsoft.com/office/drawing/2016/5/13/chartex" xmlns:cx8="http://schemas.microsoft.com/office/drawing/2016/5/14/chartex" xmlns:mc="http://schemas.openxmlformats.org/markup-compatibility/2006" xmlns:aink="http://schemas.microsoft.com/office/drawing/2016/ink" xmlns:am3d="http://schemas.microsoft.com/office/drawing/2017/model3d" xmlns:o="urn:schemas-microsoft-com:office:office" xmlns:r="http://schemas.openxmlformats.org/officeDocument/2006/relationships" xmlns:m="http://schemas.openxmlformats.org/officeDocument/2006/math" xmlns:v="urn:schemas-microsoft-com:vml" xmlns:wp14="http://schemas.microsoft.com/office/word/2010/wordprocessingDrawing" xmlns:wp="http://schemas.openxmlformats.org/drawingml/2006/wordprocessingDrawing" xmlns:w10="urn:schemas-microsoft-com:office:word" xmlns:w="http://schemas.openxmlformats.org/wordprocessingml/2006/main" xmlns:w14="http://schemas.microsoft.com/office/word/2010/wordml" xmlns:w15="http://schemas.microsoft.com/office/word/2012/wordml" xmlns:w16cid="http://schemas.microsoft.com/office/word/2016/wordml/cid" xmlns:w16se="http://schemas.microsoft.com/office/word/2015/wordml/symex" xmlns:wpg="http://schemas.microsoft.com/office/word/2010/wordprocessingGroup" xmlns:wpi="http://schemas.microsoft.com/office/word/2010/wordprocessingInk" xmlns:wne="http://schemas.microsoft.com/office/word/2006/wordml" xmlns:wps="http://schemas.microsoft.com/office/word/2010/wordprocessingShape" mc:Ignorable="w14 w15 w16se w16cid wp14">
+<w:hdr xmlns:wpc="http://schemas.microsoft.com/office/word/2010/wordprocessingCanvas" xmlns:mc="http://schemas.openxmlformats.org/markup-compatibility/2006" xmlns:o="urn:schemas-microsoft-com:office:office" xmlns:r="http://schemas.openxmlformats.org/officeDocument/2006/relationships" xmlns:m="http://schemas.openxmlformats.org/officeDocument/2006/math" xmlns:v="urn:schemas-microsoft-com:vml" xmlns:wp14="http://schemas.microsoft.com/office/word/2010/wordprocessingDrawing" xmlns:wp="http://schemas.openxmlformats.org/drawingml/2006/wordprocessingDrawing" xmlns:w10="urn:schemas-microsoft-com:office:word" xmlns:w="http://schemas.openxmlformats.org/wordprocessingml/2006/main" xmlns:w14="http://schemas.microsoft.com/office/word/2010/wordml" xmlns:wpg="http://schemas.microsoft.com/office/word/2010/wordprocessingGroup" xmlns:wpi="http://schemas.microsoft.com/office/word/2010/wordprocessingInk" xmlns:wne="http://schemas.microsoft.com/office/word/2006/wordml" xmlns:wps="http://schemas.microsoft.com/office/word/2010/wordprocessingShape" mc:Ignorable="w14 wp14">
   <w:p>
     <w:pPr>
       <w:jc w:val="right"/>
@@ -1646,7 +2075,7 @@
         <w:rStyle w:val="PageNumber"/>
         <w:noProof/>
       </w:rPr>
-      <w:t>1</w:t>
+      <w:t>5</w:t>
     </w:r>
     <w:r>
       <w:rPr>
@@ -1659,8 +2088,8 @@
 </file>
 
 <file path=word/numbering.xml><?xml version="1.0" encoding="utf-8"?>
-<w:numbering xmlns:wpc="http://schemas.microsoft.com/office/word/2010/wordprocessingCanvas" xmlns:cx="http://schemas.microsoft.com/office/drawing/2014/chartex" xmlns:cx1="http://schemas.microsoft.com/office/drawing/2015/9/8/chartex" xmlns:cx2="http://schemas.microsoft.com/office/drawing/2015/10/21/chartex" xmlns:cx3="http://schemas.microsoft.com/office/drawing/2016/5/9/chartex" xmlns:cx4="http://schemas.microsoft.com/office/drawing/2016/5/10/chartex" xmlns:cx5="http://schemas.microsoft.com/office/drawing/2016/5/11/chartex" xmlns:cx6="http://schemas.microsoft.com/office/drawing/2016/5/12/chartex" xmlns:cx7="http://schemas.microsoft.com/office/drawing/2016/5/13/chartex" xmlns:cx8="http://schemas.microsoft.com/office/drawing/2016/5/14/chartex" xmlns:mc="http://schemas.openxmlformats.org/markup-compatibility/2006" xmlns:aink="http://schemas.microsoft.com/office/drawing/2016/ink" xmlns:am3d="http://schemas.microsoft.com/office/drawing/2017/model3d" xmlns:o="urn:schemas-microsoft-com:office:office" xmlns:r="http://schemas.openxmlformats.org/officeDocument/2006/relationships" xmlns:m="http://schemas.openxmlformats.org/officeDocument/2006/math" xmlns:v="urn:schemas-microsoft-com:vml" xmlns:wp14="http://schemas.microsoft.com/office/word/2010/wordprocessingDrawing" xmlns:wp="http://schemas.openxmlformats.org/drawingml/2006/wordprocessingDrawing" xmlns:w10="urn:schemas-microsoft-com:office:word" xmlns:w="http://schemas.openxmlformats.org/wordprocessingml/2006/main" xmlns:w14="http://schemas.microsoft.com/office/word/2010/wordml" xmlns:w15="http://schemas.microsoft.com/office/word/2012/wordml" xmlns:w16cid="http://schemas.microsoft.com/office/word/2016/wordml/cid" xmlns:w16se="http://schemas.microsoft.com/office/word/2015/wordml/symex" xmlns:wpg="http://schemas.microsoft.com/office/word/2010/wordprocessingGroup" xmlns:wpi="http://schemas.microsoft.com/office/word/2010/wordprocessingInk" xmlns:wne="http://schemas.microsoft.com/office/word/2006/wordml" xmlns:wps="http://schemas.microsoft.com/office/word/2010/wordprocessingShape" mc:Ignorable="w14 w15 w16se w16cid wp14">
-  <w:abstractNum w:abstractNumId="0" w15:restartNumberingAfterBreak="0">
+<w:numbering xmlns:wpc="http://schemas.microsoft.com/office/word/2010/wordprocessingCanvas" xmlns:mc="http://schemas.openxmlformats.org/markup-compatibility/2006" xmlns:o="urn:schemas-microsoft-com:office:office" xmlns:r="http://schemas.openxmlformats.org/officeDocument/2006/relationships" xmlns:m="http://schemas.openxmlformats.org/officeDocument/2006/math" xmlns:v="urn:schemas-microsoft-com:vml" xmlns:wp14="http://schemas.microsoft.com/office/word/2010/wordprocessingDrawing" xmlns:wp="http://schemas.openxmlformats.org/drawingml/2006/wordprocessingDrawing" xmlns:w10="urn:schemas-microsoft-com:office:word" xmlns:w="http://schemas.openxmlformats.org/wordprocessingml/2006/main" xmlns:w14="http://schemas.microsoft.com/office/word/2010/wordml" xmlns:wpg="http://schemas.microsoft.com/office/word/2010/wordprocessingGroup" xmlns:wpi="http://schemas.microsoft.com/office/word/2010/wordprocessingInk" xmlns:wne="http://schemas.microsoft.com/office/word/2006/wordml" xmlns:wps="http://schemas.microsoft.com/office/word/2010/wordprocessingShape" mc:Ignorable="w14 wp14">
+  <w:abstractNum w:abstractNumId="0">
     <w:nsid w:val="004B75AE"/>
     <w:multiLevelType w:val="multilevel"/>
     <w:tmpl w:val="9D42969C"/>
@@ -1776,7 +2205,7 @@
       </w:pPr>
     </w:lvl>
   </w:abstractNum>
-  <w:abstractNum w:abstractNumId="1" w15:restartNumberingAfterBreak="0">
+  <w:abstractNum w:abstractNumId="1">
     <w:nsid w:val="27FA504B"/>
     <w:multiLevelType w:val="multilevel"/>
     <w:tmpl w:val="BAD4E458"/>
@@ -1892,7 +2321,7 @@
       </w:pPr>
     </w:lvl>
   </w:abstractNum>
-  <w:abstractNum w:abstractNumId="2" w15:restartNumberingAfterBreak="0">
+  <w:abstractNum w:abstractNumId="2">
     <w:nsid w:val="2CFA2280"/>
     <w:multiLevelType w:val="multilevel"/>
     <w:tmpl w:val="4BE2715E"/>
@@ -2008,7 +2437,7 @@
       </w:pPr>
     </w:lvl>
   </w:abstractNum>
-  <w:abstractNum w:abstractNumId="3" w15:restartNumberingAfterBreak="0">
+  <w:abstractNum w:abstractNumId="3">
     <w:nsid w:val="35676AE2"/>
     <w:multiLevelType w:val="multilevel"/>
     <w:tmpl w:val="639603AA"/>
@@ -2148,7 +2577,7 @@
       </w:rPr>
     </w:lvl>
   </w:abstractNum>
-  <w:abstractNum w:abstractNumId="4" w15:restartNumberingAfterBreak="0">
+  <w:abstractNum w:abstractNumId="4">
     <w:nsid w:val="444141B5"/>
     <w:multiLevelType w:val="multilevel"/>
     <w:tmpl w:val="FB3A66EA"/>
@@ -2288,7 +2717,7 @@
       </w:rPr>
     </w:lvl>
   </w:abstractNum>
-  <w:abstractNum w:abstractNumId="5" w15:restartNumberingAfterBreak="0">
+  <w:abstractNum w:abstractNumId="5">
     <w:nsid w:val="4CE82F43"/>
     <w:multiLevelType w:val="hybridMultilevel"/>
     <w:tmpl w:val="A0F08892"/>
@@ -2374,7 +2803,7 @@
       </w:pPr>
     </w:lvl>
   </w:abstractNum>
-  <w:abstractNum w:abstractNumId="6" w15:restartNumberingAfterBreak="0">
+  <w:abstractNum w:abstractNumId="6">
     <w:nsid w:val="551830B1"/>
     <w:multiLevelType w:val="multilevel"/>
     <w:tmpl w:val="76F06F46"/>
@@ -2514,7 +2943,7 @@
       </w:rPr>
     </w:lvl>
   </w:abstractNum>
-  <w:abstractNum w:abstractNumId="7" w15:restartNumberingAfterBreak="0">
+  <w:abstractNum w:abstractNumId="7">
     <w:nsid w:val="65B3558A"/>
     <w:multiLevelType w:val="hybridMultilevel"/>
     <w:tmpl w:val="3FE0D424"/>
@@ -2603,7 +3032,7 @@
       </w:pPr>
     </w:lvl>
   </w:abstractNum>
-  <w:abstractNum w:abstractNumId="8" w15:restartNumberingAfterBreak="0">
+  <w:abstractNum w:abstractNumId="8">
     <w:nsid w:val="747D2074"/>
     <w:multiLevelType w:val="multilevel"/>
     <w:tmpl w:val="8F4C00B6"/>
@@ -2743,7 +3172,7 @@
       </w:rPr>
     </w:lvl>
   </w:abstractNum>
-  <w:abstractNum w:abstractNumId="9" w15:restartNumberingAfterBreak="0">
+  <w:abstractNum w:abstractNumId="9">
     <w:nsid w:val="7C3718DF"/>
     <w:multiLevelType w:val="multilevel"/>
     <w:tmpl w:val="9684BC28"/>
@@ -2917,17 +3346,17 @@
 </file>
 
 <file path=word/styles.xml><?xml version="1.0" encoding="utf-8"?>
-<w:styles xmlns:mc="http://schemas.openxmlformats.org/markup-compatibility/2006" xmlns:r="http://schemas.openxmlformats.org/officeDocument/2006/relationships" xmlns:w="http://schemas.openxmlformats.org/wordprocessingml/2006/main" xmlns:w14="http://schemas.microsoft.com/office/word/2010/wordml" xmlns:w15="http://schemas.microsoft.com/office/word/2012/wordml" xmlns:w16cid="http://schemas.microsoft.com/office/word/2016/wordml/cid" xmlns:w16se="http://schemas.microsoft.com/office/word/2015/wordml/symex" mc:Ignorable="w14 w15 w16se w16cid">
+<w:styles xmlns:mc="http://schemas.openxmlformats.org/markup-compatibility/2006" xmlns:r="http://schemas.openxmlformats.org/officeDocument/2006/relationships" xmlns:w="http://schemas.openxmlformats.org/wordprocessingml/2006/main" xmlns:w14="http://schemas.microsoft.com/office/word/2010/wordml" mc:Ignorable="w14">
   <w:docDefaults>
     <w:rPrDefault>
       <w:rPr>
-        <w:rFonts w:ascii="Times" w:eastAsia="Times" w:hAnsi="Times" w:cs="Times New Roman"/>
+        <w:rFonts w:ascii="Times" w:eastAsiaTheme="minorEastAsia" w:hAnsi="Times" w:cs="Times New Roman"/>
         <w:lang w:val="en-US" w:eastAsia="en-US" w:bidi="ar-SA"/>
       </w:rPr>
     </w:rPrDefault>
     <w:pPrDefault/>
   </w:docDefaults>
-  <w:latentStyles w:defLockedState="0" w:defUIPriority="0" w:defSemiHidden="0" w:defUnhideWhenUsed="0" w:defQFormat="0" w:count="376">
+  <w:latentStyles w:defLockedState="0" w:defUIPriority="0" w:defSemiHidden="0" w:defUnhideWhenUsed="0" w:defQFormat="0" w:count="267">
     <w:lsdException w:name="Normal" w:qFormat="1"/>
     <w:lsdException w:name="heading 1" w:qFormat="1"/>
     <w:lsdException w:name="heading 2" w:qFormat="1"/>
@@ -3105,115 +3534,6 @@
     <w:lsdException w:name="Book Title" w:uiPriority="33" w:qFormat="1"/>
     <w:lsdException w:name="Bibliography" w:semiHidden="1" w:uiPriority="37" w:unhideWhenUsed="1"/>
     <w:lsdException w:name="TOC Heading" w:semiHidden="1" w:uiPriority="39" w:unhideWhenUsed="1" w:qFormat="1"/>
-    <w:lsdException w:name="Plain Table 1" w:uiPriority="41"/>
-    <w:lsdException w:name="Plain Table 2" w:uiPriority="42"/>
-    <w:lsdException w:name="Plain Table 3" w:uiPriority="43"/>
-    <w:lsdException w:name="Plain Table 4" w:uiPriority="44"/>
-    <w:lsdException w:name="Plain Table 5" w:uiPriority="45"/>
-    <w:lsdException w:name="Grid Table Light" w:uiPriority="40"/>
-    <w:lsdException w:name="Grid Table 1 Light" w:uiPriority="46"/>
-    <w:lsdException w:name="Grid Table 2" w:uiPriority="47"/>
-    <w:lsdException w:name="Grid Table 3" w:uiPriority="48"/>
-    <w:lsdException w:name="Grid Table 4" w:uiPriority="49"/>
-    <w:lsdException w:name="Grid Table 5 Dark" w:uiPriority="50"/>
-    <w:lsdException w:name="Grid Table 6 Colorful" w:uiPriority="51"/>
-    <w:lsdException w:name="Grid Table 7 Colorful" w:uiPriority="52"/>
-    <w:lsdException w:name="Grid Table 1 Light Accent 1" w:uiPriority="46"/>
-    <w:lsdException w:name="Grid Table 2 Accent 1" w:uiPriority="47"/>
-    <w:lsdException w:name="Grid Table 3 Accent 1" w:uiPriority="48"/>
-    <w:lsdException w:name="Grid Table 4 Accent 1" w:uiPriority="49"/>
-    <w:lsdException w:name="Grid Table 5 Dark Accent 1" w:uiPriority="50"/>
-    <w:lsdException w:name="Grid Table 6 Colorful Accent 1" w:uiPriority="51"/>
-    <w:lsdException w:name="Grid Table 7 Colorful Accent 1" w:uiPriority="52"/>
-    <w:lsdException w:name="Grid Table 1 Light Accent 2" w:uiPriority="46"/>
-    <w:lsdException w:name="Grid Table 2 Accent 2" w:uiPriority="47"/>
-    <w:lsdException w:name="Grid Table 3 Accent 2" w:uiPriority="48"/>
-    <w:lsdException w:name="Grid Table 4 Accent 2" w:uiPriority="49"/>
-    <w:lsdException w:name="Grid Table 5 Dark Accent 2" w:uiPriority="50"/>
-    <w:lsdException w:name="Grid Table 6 Colorful Accent 2" w:uiPriority="51"/>
-    <w:lsdException w:name="Grid Table 7 Colorful Accent 2" w:uiPriority="52"/>
-    <w:lsdException w:name="Grid Table 1 Light Accent 3" w:uiPriority="46"/>
-    <w:lsdException w:name="Grid Table 2 Accent 3" w:uiPriority="47"/>
-    <w:lsdException w:name="Grid Table 3 Accent 3" w:uiPriority="48"/>
-    <w:lsdException w:name="Grid Table 4 Accent 3" w:uiPriority="49"/>
-    <w:lsdException w:name="Grid Table 5 Dark Accent 3" w:uiPriority="50"/>
-    <w:lsdException w:name="Grid Table 6 Colorful Accent 3" w:uiPriority="51"/>
-    <w:lsdException w:name="Grid Table 7 Colorful Accent 3" w:uiPriority="52"/>
-    <w:lsdException w:name="Grid Table 1 Light Accent 4" w:uiPriority="46"/>
-    <w:lsdException w:name="Grid Table 2 Accent 4" w:uiPriority="47"/>
-    <w:lsdException w:name="Grid Table 3 Accent 4" w:uiPriority="48"/>
-    <w:lsdException w:name="Grid Table 4 Accent 4" w:uiPriority="49"/>
-    <w:lsdException w:name="Grid Table 5 Dark Accent 4" w:uiPriority="50"/>
-    <w:lsdException w:name="Grid Table 6 Colorful Accent 4" w:uiPriority="51"/>
-    <w:lsdException w:name="Grid Table 7 Colorful Accent 4" w:uiPriority="52"/>
-    <w:lsdException w:name="Grid Table 1 Light Accent 5" w:uiPriority="46"/>
-    <w:lsdException w:name="Grid Table 2 Accent 5" w:uiPriority="47"/>
-    <w:lsdException w:name="Grid Table 3 Accent 5" w:uiPriority="48"/>
-    <w:lsdException w:name="Grid Table 4 Accent 5" w:uiPriority="49"/>
-    <w:lsdException w:name="Grid Table 5 Dark Accent 5" w:uiPriority="50"/>
-    <w:lsdException w:name="Grid Table 6 Colorful Accent 5" w:uiPriority="51"/>
-    <w:lsdException w:name="Grid Table 7 Colorful Accent 5" w:uiPriority="52"/>
-    <w:lsdException w:name="Grid Table 1 Light Accent 6" w:uiPriority="46"/>
-    <w:lsdException w:name="Grid Table 2 Accent 6" w:uiPriority="47"/>
-    <w:lsdException w:name="Grid Table 3 Accent 6" w:uiPriority="48"/>
-    <w:lsdException w:name="Grid Table 4 Accent 6" w:uiPriority="49"/>
-    <w:lsdException w:name="Grid Table 5 Dark Accent 6" w:uiPriority="50"/>
-    <w:lsdException w:name="Grid Table 6 Colorful Accent 6" w:uiPriority="51"/>
-    <w:lsdException w:name="Grid Table 7 Colorful Accent 6" w:uiPriority="52"/>
-    <w:lsdException w:name="List Table 1 Light" w:uiPriority="46"/>
-    <w:lsdException w:name="List Table 2" w:uiPriority="47"/>
-    <w:lsdException w:name="List Table 3" w:uiPriority="48"/>
-    <w:lsdException w:name="List Table 4" w:uiPriority="49"/>
-    <w:lsdException w:name="List Table 5 Dark" w:uiPriority="50"/>
-    <w:lsdException w:name="List Table 6 Colorful" w:uiPriority="51"/>
-    <w:lsdException w:name="List Table 7 Colorful" w:uiPriority="52"/>
-    <w:lsdException w:name="List Table 1 Light Accent 1" w:uiPriority="46"/>
-    <w:lsdException w:name="List Table 2 Accent 1" w:uiPriority="47"/>
-    <w:lsdException w:name="List Table 3 Accent 1" w:uiPriority="48"/>
-    <w:lsdException w:name="List Table 4 Accent 1" w:uiPriority="49"/>
-    <w:lsdException w:name="List Table 5 Dark Accent 1" w:uiPriority="50"/>
-    <w:lsdException w:name="List Table 6 Colorful Accent 1" w:uiPriority="51"/>
-    <w:lsdException w:name="List Table 7 Colorful Accent 1" w:uiPriority="52"/>
-    <w:lsdException w:name="List Table 1 Light Accent 2" w:uiPriority="46"/>
-    <w:lsdException w:name="List Table 2 Accent 2" w:uiPriority="47"/>
-    <w:lsdException w:name="List Table 3 Accent 2" w:uiPriority="48"/>
-    <w:lsdException w:name="List Table 4 Accent 2" w:uiPriority="49"/>
-    <w:lsdException w:name="List Table 5 Dark Accent 2" w:uiPriority="50"/>
-    <w:lsdException w:name="List Table 6 Colorful Accent 2" w:uiPriority="51"/>
-    <w:lsdException w:name="List Table 7 Colorful Accent 2" w:uiPriority="52"/>
-    <w:lsdException w:name="List Table 1 Light Accent 3" w:uiPriority="46"/>
-    <w:lsdException w:name="List Table 2 Accent 3" w:uiPriority="47"/>
-    <w:lsdException w:name="List Table 3 Accent 3" w:uiPriority="48"/>
-    <w:lsdException w:name="List Table 4 Accent 3" w:uiPriority="49"/>
-    <w:lsdException w:name="List Table 5 Dark Accent 3" w:uiPriority="50"/>
-    <w:lsdException w:name="List Table 6 Colorful Accent 3" w:uiPriority="51"/>
-    <w:lsdException w:name="List Table 7 Colorful Accent 3" w:uiPriority="52"/>
-    <w:lsdException w:name="List Table 1 Light Accent 4" w:uiPriority="46"/>
-    <w:lsdException w:name="List Table 2 Accent 4" w:uiPriority="47"/>
-    <w:lsdException w:name="List Table 3 Accent 4" w:uiPriority="48"/>
-    <w:lsdException w:name="List Table 4 Accent 4" w:uiPriority="49"/>
-    <w:lsdException w:name="List Table 5 Dark Accent 4" w:uiPriority="50"/>
-    <w:lsdException w:name="List Table 6 Colorful Accent 4" w:uiPriority="51"/>
-    <w:lsdException w:name="List Table 7 Colorful Accent 4" w:uiPriority="52"/>
-    <w:lsdException w:name="List Table 1 Light Accent 5" w:uiPriority="46"/>
-    <w:lsdException w:name="List Table 2 Accent 5" w:uiPriority="47"/>
-    <w:lsdException w:name="List Table 3 Accent 5" w:uiPriority="48"/>
-    <w:lsdException w:name="List Table 4 Accent 5" w:uiPriority="49"/>
-    <w:lsdException w:name="List Table 5 Dark Accent 5" w:uiPriority="50"/>
-    <w:lsdException w:name="List Table 6 Colorful Accent 5" w:uiPriority="51"/>
-    <w:lsdException w:name="List Table 7 Colorful Accent 5" w:uiPriority="52"/>
-    <w:lsdException w:name="List Table 1 Light Accent 6" w:uiPriority="46"/>
-    <w:lsdException w:name="List Table 2 Accent 6" w:uiPriority="47"/>
-    <w:lsdException w:name="List Table 3 Accent 6" w:uiPriority="48"/>
-    <w:lsdException w:name="List Table 4 Accent 6" w:uiPriority="49"/>
-    <w:lsdException w:name="List Table 5 Dark Accent 6" w:uiPriority="50"/>
-    <w:lsdException w:name="List Table 6 Colorful Accent 6" w:uiPriority="51"/>
-    <w:lsdException w:name="List Table 7 Colorful Accent 6" w:uiPriority="52"/>
-    <w:lsdException w:name="Mention" w:semiHidden="1" w:uiPriority="99" w:unhideWhenUsed="1"/>
-    <w:lsdException w:name="Smart Hyperlink" w:semiHidden="1" w:uiPriority="99" w:unhideWhenUsed="1"/>
-    <w:lsdException w:name="Hashtag" w:semiHidden="1" w:uiPriority="99" w:unhideWhenUsed="1"/>
-    <w:lsdException w:name="Unresolved Mention" w:semiHidden="1" w:uiPriority="99" w:unhideWhenUsed="1"/>
-    <w:lsdException w:name="Smart Link" w:semiHidden="1" w:uiPriority="99" w:unhideWhenUsed="1"/>
   </w:latentStyles>
   <w:style w:type="paragraph" w:default="1" w:styleId="Normal">
     <w:name w:val="Normal"/>
@@ -3529,6 +3849,7 @@
     <w:basedOn w:val="TableNormal"/>
     <w:rsid w:val="00365291"/>
     <w:tblPr>
+      <w:tblInd w:w="0" w:type="dxa"/>
       <w:tblBorders>
         <w:top w:val="single" w:sz="4" w:space="0" w:color="auto"/>
         <w:left w:val="single" w:sz="4" w:space="0" w:color="auto"/>
@@ -3537,6 +3858,12 @@
         <w:insideH w:val="single" w:sz="4" w:space="0" w:color="auto"/>
         <w:insideV w:val="single" w:sz="4" w:space="0" w:color="auto"/>
       </w:tblBorders>
+      <w:tblCellMar>
+        <w:top w:w="0" w:type="dxa"/>
+        <w:left w:w="108" w:type="dxa"/>
+        <w:bottom w:w="0" w:type="dxa"/>
+        <w:right w:w="108" w:type="dxa"/>
+      </w:tblCellMar>
     </w:tblPr>
   </w:style>
   <w:style w:type="character" w:customStyle="1" w:styleId="CodeChar">
@@ -3547,6 +3874,590 @@
     <w:rPr>
       <w:rFonts w:ascii="Courier New" w:eastAsia="Times New Roman" w:hAnsi="Courier New"/>
       <w:sz w:val="24"/>
+    </w:rPr>
+  </w:style>
+  <w:style w:type="paragraph" w:styleId="BalloonText">
+    <w:name w:val="Balloon Text"/>
+    <w:basedOn w:val="Normal"/>
+    <w:link w:val="BalloonTextChar"/>
+    <w:semiHidden/>
+    <w:unhideWhenUsed/>
+    <w:rsid w:val="00116874"/>
+    <w:rPr>
+      <w:rFonts w:asciiTheme="majorHAnsi" w:eastAsiaTheme="majorEastAsia" w:hAnsiTheme="majorHAnsi" w:cstheme="majorBidi"/>
+      <w:sz w:val="16"/>
+      <w:szCs w:val="16"/>
+    </w:rPr>
+  </w:style>
+  <w:style w:type="character" w:customStyle="1" w:styleId="BalloonTextChar">
+    <w:name w:val="Balloon Text Char"/>
+    <w:basedOn w:val="DefaultParagraphFont"/>
+    <w:link w:val="BalloonText"/>
+    <w:semiHidden/>
+    <w:rsid w:val="00116874"/>
+    <w:rPr>
+      <w:rFonts w:asciiTheme="majorHAnsi" w:eastAsiaTheme="majorEastAsia" w:hAnsiTheme="majorHAnsi" w:cstheme="majorBidi"/>
+      <w:sz w:val="16"/>
+      <w:szCs w:val="16"/>
+    </w:rPr>
+  </w:style>
+</w:styles>
+</file>
+
+<file path=word/stylesWithEffects.xml><?xml version="1.0" encoding="utf-8"?>
+<w:styles xmlns:wpc="http://schemas.microsoft.com/office/word/2010/wordprocessingCanvas" xmlns:mc="http://schemas.openxmlformats.org/markup-compatibility/2006" xmlns:o="urn:schemas-microsoft-com:office:office" xmlns:r="http://schemas.openxmlformats.org/officeDocument/2006/relationships" xmlns:m="http://schemas.openxmlformats.org/officeDocument/2006/math" xmlns:v="urn:schemas-microsoft-com:vml" xmlns:wp14="http://schemas.microsoft.com/office/word/2010/wordprocessingDrawing" xmlns:wp="http://schemas.openxmlformats.org/drawingml/2006/wordprocessingDrawing" xmlns:w10="urn:schemas-microsoft-com:office:word" xmlns:w="http://schemas.openxmlformats.org/wordprocessingml/2006/main" xmlns:w14="http://schemas.microsoft.com/office/word/2010/wordml" xmlns:wpg="http://schemas.microsoft.com/office/word/2010/wordprocessingGroup" xmlns:wpi="http://schemas.microsoft.com/office/word/2010/wordprocessingInk" xmlns:wne="http://schemas.microsoft.com/office/word/2006/wordml" xmlns:wps="http://schemas.microsoft.com/office/word/2010/wordprocessingShape" mc:Ignorable="w14 wp14">
+  <w:docDefaults>
+    <w:rPrDefault>
+      <w:rPr>
+        <w:rFonts w:ascii="Times" w:eastAsiaTheme="minorEastAsia" w:hAnsi="Times" w:cs="Times New Roman"/>
+        <w:lang w:val="en-US" w:eastAsia="en-US" w:bidi="ar-SA"/>
+      </w:rPr>
+    </w:rPrDefault>
+    <w:pPrDefault/>
+  </w:docDefaults>
+  <w:latentStyles w:defLockedState="0" w:defUIPriority="0" w:defSemiHidden="0" w:defUnhideWhenUsed="0" w:defQFormat="0" w:count="267">
+    <w:lsdException w:name="Normal" w:qFormat="1"/>
+    <w:lsdException w:name="heading 1" w:qFormat="1"/>
+    <w:lsdException w:name="heading 2" w:qFormat="1"/>
+    <w:lsdException w:name="heading 3" w:qFormat="1"/>
+    <w:lsdException w:name="heading 4" w:qFormat="1"/>
+    <w:lsdException w:name="heading 5" w:semiHidden="1" w:unhideWhenUsed="1" w:qFormat="1"/>
+    <w:lsdException w:name="heading 6" w:semiHidden="1" w:unhideWhenUsed="1" w:qFormat="1"/>
+    <w:lsdException w:name="heading 7" w:semiHidden="1" w:unhideWhenUsed="1" w:qFormat="1"/>
+    <w:lsdException w:name="heading 8" w:semiHidden="1" w:unhideWhenUsed="1" w:qFormat="1"/>
+    <w:lsdException w:name="heading 9" w:semiHidden="1" w:unhideWhenUsed="1" w:qFormat="1"/>
+    <w:lsdException w:name="caption" w:semiHidden="1" w:unhideWhenUsed="1" w:qFormat="1"/>
+    <w:lsdException w:name="Title" w:qFormat="1"/>
+    <w:lsdException w:name="Subtitle" w:qFormat="1"/>
+    <w:lsdException w:name="Strong" w:qFormat="1"/>
+    <w:lsdException w:name="Emphasis" w:qFormat="1"/>
+    <w:lsdException w:name="HTML Keyboard" w:semiHidden="1" w:unhideWhenUsed="1"/>
+    <w:lsdException w:name="Normal Table" w:semiHidden="1" w:unhideWhenUsed="1"/>
+    <w:lsdException w:name="annotation subject" w:semiHidden="1" w:unhideWhenUsed="1"/>
+    <w:lsdException w:name="No List" w:semiHidden="1" w:unhideWhenUsed="1"/>
+    <w:lsdException w:name="Outline List 1" w:semiHidden="1" w:unhideWhenUsed="1"/>
+    <w:lsdException w:name="Outline List 2" w:semiHidden="1" w:unhideWhenUsed="1"/>
+    <w:lsdException w:name="Outline List 3" w:semiHidden="1" w:unhideWhenUsed="1"/>
+    <w:lsdException w:name="Table Simple 1" w:semiHidden="1" w:unhideWhenUsed="1"/>
+    <w:lsdException w:name="Table Simple 2" w:semiHidden="1" w:unhideWhenUsed="1"/>
+    <w:lsdException w:name="Table Simple 3" w:semiHidden="1" w:unhideWhenUsed="1"/>
+    <w:lsdException w:name="Table Classic 1" w:semiHidden="1" w:unhideWhenUsed="1"/>
+    <w:lsdException w:name="Table Classic 2" w:semiHidden="1" w:unhideWhenUsed="1"/>
+    <w:lsdException w:name="Table Classic 3" w:semiHidden="1" w:unhideWhenUsed="1"/>
+    <w:lsdException w:name="Table Classic 4" w:semiHidden="1" w:unhideWhenUsed="1"/>
+    <w:lsdException w:name="Table Colorful 1" w:semiHidden="1" w:unhideWhenUsed="1"/>
+    <w:lsdException w:name="Table Colorful 2" w:semiHidden="1" w:unhideWhenUsed="1"/>
+    <w:lsdException w:name="Table Colorful 3" w:semiHidden="1" w:unhideWhenUsed="1"/>
+    <w:lsdException w:name="Table Columns 1" w:semiHidden="1" w:unhideWhenUsed="1"/>
+    <w:lsdException w:name="Table Columns 2" w:semiHidden="1" w:unhideWhenUsed="1"/>
+    <w:lsdException w:name="Table Columns 3" w:semiHidden="1" w:unhideWhenUsed="1"/>
+    <w:lsdException w:name="Table Columns 4" w:semiHidden="1" w:unhideWhenUsed="1"/>
+    <w:lsdException w:name="Table Columns 5" w:semiHidden="1" w:unhideWhenUsed="1"/>
+    <w:lsdException w:name="Table Grid 1" w:semiHidden="1" w:unhideWhenUsed="1"/>
+    <w:lsdException w:name="Table Grid 2" w:semiHidden="1" w:unhideWhenUsed="1"/>
+    <w:lsdException w:name="Table Grid 3" w:semiHidden="1" w:unhideWhenUsed="1"/>
+    <w:lsdException w:name="Table Grid 4" w:semiHidden="1" w:unhideWhenUsed="1"/>
+    <w:lsdException w:name="Table Grid 5" w:semiHidden="1" w:unhideWhenUsed="1"/>
+    <w:lsdException w:name="Table Grid 6" w:semiHidden="1" w:unhideWhenUsed="1"/>
+    <w:lsdException w:name="Table Grid 7" w:semiHidden="1" w:unhideWhenUsed="1"/>
+    <w:lsdException w:name="Table Grid 8" w:semiHidden="1" w:unhideWhenUsed="1"/>
+    <w:lsdException w:name="Table List 1" w:semiHidden="1" w:unhideWhenUsed="1"/>
+    <w:lsdException w:name="Table List 2" w:semiHidden="1" w:unhideWhenUsed="1"/>
+    <w:lsdException w:name="Table List 3" w:semiHidden="1" w:unhideWhenUsed="1"/>
+    <w:lsdException w:name="Table List 4" w:semiHidden="1" w:unhideWhenUsed="1"/>
+    <w:lsdException w:name="Table List 5" w:semiHidden="1" w:unhideWhenUsed="1"/>
+    <w:lsdException w:name="Table List 6" w:semiHidden="1" w:unhideWhenUsed="1"/>
+    <w:lsdException w:name="Table List 7" w:semiHidden="1" w:unhideWhenUsed="1"/>
+    <w:lsdException w:name="Table List 8" w:semiHidden="1" w:unhideWhenUsed="1"/>
+    <w:lsdException w:name="Table 3D effects 1" w:semiHidden="1" w:unhideWhenUsed="1"/>
+    <w:lsdException w:name="Table 3D effects 2" w:semiHidden="1" w:unhideWhenUsed="1"/>
+    <w:lsdException w:name="Table 3D effects 3" w:semiHidden="1" w:unhideWhenUsed="1"/>
+    <w:lsdException w:name="Table Contemporary" w:semiHidden="1" w:unhideWhenUsed="1"/>
+    <w:lsdException w:name="Table Elegant" w:semiHidden="1" w:unhideWhenUsed="1"/>
+    <w:lsdException w:name="Table Professional" w:semiHidden="1" w:unhideWhenUsed="1"/>
+    <w:lsdException w:name="Table Subtle 1" w:semiHidden="1" w:unhideWhenUsed="1"/>
+    <w:lsdException w:name="Table Subtle 2" w:semiHidden="1" w:unhideWhenUsed="1"/>
+    <w:lsdException w:name="Table Web 1" w:semiHidden="1" w:unhideWhenUsed="1"/>
+    <w:lsdException w:name="Table Web 2" w:semiHidden="1" w:unhideWhenUsed="1"/>
+    <w:lsdException w:name="Table Web 3" w:semiHidden="1" w:unhideWhenUsed="1"/>
+    <w:lsdException w:name="Balloon Text" w:semiHidden="1" w:unhideWhenUsed="1"/>
+    <w:lsdException w:name="Table Theme" w:semiHidden="1" w:unhideWhenUsed="1"/>
+    <w:lsdException w:name="Placeholder Text" w:semiHidden="1" w:uiPriority="99"/>
+    <w:lsdException w:name="No Spacing" w:uiPriority="1" w:qFormat="1"/>
+    <w:lsdException w:name="Light Shading" w:uiPriority="60"/>
+    <w:lsdException w:name="Light List" w:uiPriority="61"/>
+    <w:lsdException w:name="Light Grid" w:uiPriority="62"/>
+    <w:lsdException w:name="Medium Shading 1" w:uiPriority="63"/>
+    <w:lsdException w:name="Medium Shading 2" w:uiPriority="64"/>
+    <w:lsdException w:name="Medium List 1" w:uiPriority="65"/>
+    <w:lsdException w:name="Medium List 2" w:uiPriority="66"/>
+    <w:lsdException w:name="Medium Grid 1" w:uiPriority="67"/>
+    <w:lsdException w:name="Medium Grid 2" w:uiPriority="68"/>
+    <w:lsdException w:name="Medium Grid 3" w:uiPriority="69"/>
+    <w:lsdException w:name="Dark List" w:uiPriority="70"/>
+    <w:lsdException w:name="Colorful Shading" w:uiPriority="71"/>
+    <w:lsdException w:name="Colorful List" w:uiPriority="72"/>
+    <w:lsdException w:name="Colorful Grid" w:uiPriority="73"/>
+    <w:lsdException w:name="Light Shading Accent 1" w:uiPriority="60"/>
+    <w:lsdException w:name="Light List Accent 1" w:uiPriority="61"/>
+    <w:lsdException w:name="Light Grid Accent 1" w:uiPriority="62"/>
+    <w:lsdException w:name="Medium Shading 1 Accent 1" w:uiPriority="63"/>
+    <w:lsdException w:name="Medium Shading 2 Accent 1" w:uiPriority="64"/>
+    <w:lsdException w:name="Medium List 1 Accent 1" w:uiPriority="65"/>
+    <w:lsdException w:name="Revision" w:semiHidden="1" w:uiPriority="99"/>
+    <w:lsdException w:name="List Paragraph" w:uiPriority="34" w:qFormat="1"/>
+    <w:lsdException w:name="Quote" w:uiPriority="29" w:qFormat="1"/>
+    <w:lsdException w:name="Intense Quote" w:uiPriority="30" w:qFormat="1"/>
+    <w:lsdException w:name="Medium List 2 Accent 1" w:uiPriority="66"/>
+    <w:lsdException w:name="Medium Grid 1 Accent 1" w:uiPriority="67"/>
+    <w:lsdException w:name="Medium Grid 2 Accent 1" w:uiPriority="68"/>
+    <w:lsdException w:name="Medium Grid 3 Accent 1" w:uiPriority="69"/>
+    <w:lsdException w:name="Dark List Accent 1" w:uiPriority="70"/>
+    <w:lsdException w:name="Colorful Shading Accent 1" w:uiPriority="71"/>
+    <w:lsdException w:name="Colorful List Accent 1" w:uiPriority="72"/>
+    <w:lsdException w:name="Colorful Grid Accent 1" w:uiPriority="73"/>
+    <w:lsdException w:name="Light Shading Accent 2" w:uiPriority="60"/>
+    <w:lsdException w:name="Light List Accent 2" w:uiPriority="61"/>
+    <w:lsdException w:name="Light Grid Accent 2" w:uiPriority="62"/>
+    <w:lsdException w:name="Medium Shading 1 Accent 2" w:uiPriority="63"/>
+    <w:lsdException w:name="Medium Shading 2 Accent 2" w:uiPriority="64"/>
+    <w:lsdException w:name="Medium List 1 Accent 2" w:uiPriority="65"/>
+    <w:lsdException w:name="Medium List 2 Accent 2" w:uiPriority="66"/>
+    <w:lsdException w:name="Medium Grid 1 Accent 2" w:uiPriority="67"/>
+    <w:lsdException w:name="Medium Grid 2 Accent 2" w:uiPriority="68"/>
+    <w:lsdException w:name="Medium Grid 3 Accent 2" w:uiPriority="69"/>
+    <w:lsdException w:name="Dark List Accent 2" w:uiPriority="70"/>
+    <w:lsdException w:name="Colorful Shading Accent 2" w:uiPriority="71"/>
+    <w:lsdException w:name="Colorful List Accent 2" w:uiPriority="72"/>
+    <w:lsdException w:name="Colorful Grid Accent 2" w:uiPriority="73"/>
+    <w:lsdException w:name="Light Shading Accent 3" w:uiPriority="60"/>
+    <w:lsdException w:name="Light List Accent 3" w:uiPriority="61"/>
+    <w:lsdException w:name="Light Grid Accent 3" w:uiPriority="62"/>
+    <w:lsdException w:name="Medium Shading 1 Accent 3" w:uiPriority="63"/>
+    <w:lsdException w:name="Medium Shading 2 Accent 3" w:uiPriority="64"/>
+    <w:lsdException w:name="Medium List 1 Accent 3" w:uiPriority="65"/>
+    <w:lsdException w:name="Medium List 2 Accent 3" w:uiPriority="66"/>
+    <w:lsdException w:name="Medium Grid 1 Accent 3" w:uiPriority="67"/>
+    <w:lsdException w:name="Medium Grid 2 Accent 3" w:uiPriority="68"/>
+    <w:lsdException w:name="Medium Grid 3 Accent 3" w:uiPriority="69"/>
+    <w:lsdException w:name="Dark List Accent 3" w:uiPriority="70"/>
+    <w:lsdException w:name="Colorful Shading Accent 3" w:uiPriority="71"/>
+    <w:lsdException w:name="Colorful List Accent 3" w:uiPriority="72"/>
+    <w:lsdException w:name="Colorful Grid Accent 3" w:uiPriority="73"/>
+    <w:lsdException w:name="Light Shading Accent 4" w:uiPriority="60"/>
+    <w:lsdException w:name="Light List Accent 4" w:uiPriority="61"/>
+    <w:lsdException w:name="Light Grid Accent 4" w:uiPriority="62"/>
+    <w:lsdException w:name="Medium Shading 1 Accent 4" w:uiPriority="63"/>
+    <w:lsdException w:name="Medium Shading 2 Accent 4" w:uiPriority="64"/>
+    <w:lsdException w:name="Medium List 1 Accent 4" w:uiPriority="65"/>
+    <w:lsdException w:name="Medium List 2 Accent 4" w:uiPriority="66"/>
+    <w:lsdException w:name="Medium Grid 1 Accent 4" w:uiPriority="67"/>
+    <w:lsdException w:name="Medium Grid 2 Accent 4" w:uiPriority="68"/>
+    <w:lsdException w:name="Medium Grid 3 Accent 4" w:uiPriority="69"/>
+    <w:lsdException w:name="Dark List Accent 4" w:uiPriority="70"/>
+    <w:lsdException w:name="Colorful Shading Accent 4" w:uiPriority="71"/>
+    <w:lsdException w:name="Colorful List Accent 4" w:uiPriority="72"/>
+    <w:lsdException w:name="Colorful Grid Accent 4" w:uiPriority="73"/>
+    <w:lsdException w:name="Light Shading Accent 5" w:uiPriority="60"/>
+    <w:lsdException w:name="Light List Accent 5" w:uiPriority="61"/>
+    <w:lsdException w:name="Light Grid Accent 5" w:uiPriority="62"/>
+    <w:lsdException w:name="Medium Shading 1 Accent 5" w:uiPriority="63"/>
+    <w:lsdException w:name="Medium Shading 2 Accent 5" w:uiPriority="64"/>
+    <w:lsdException w:name="Medium List 1 Accent 5" w:uiPriority="65"/>
+    <w:lsdException w:name="Medium List 2 Accent 5" w:uiPriority="66"/>
+    <w:lsdException w:name="Medium Grid 1 Accent 5" w:uiPriority="67"/>
+    <w:lsdException w:name="Medium Grid 2 Accent 5" w:uiPriority="68"/>
+    <w:lsdException w:name="Medium Grid 3 Accent 5" w:uiPriority="69"/>
+    <w:lsdException w:name="Dark List Accent 5" w:uiPriority="70"/>
+    <w:lsdException w:name="Colorful Shading Accent 5" w:uiPriority="71"/>
+    <w:lsdException w:name="Colorful List Accent 5" w:uiPriority="72"/>
+    <w:lsdException w:name="Colorful Grid Accent 5" w:uiPriority="73"/>
+    <w:lsdException w:name="Light Shading Accent 6" w:uiPriority="60"/>
+    <w:lsdException w:name="Light List Accent 6" w:uiPriority="61"/>
+    <w:lsdException w:name="Light Grid Accent 6" w:uiPriority="62"/>
+    <w:lsdException w:name="Medium Shading 1 Accent 6" w:uiPriority="63"/>
+    <w:lsdException w:name="Medium Shading 2 Accent 6" w:uiPriority="64"/>
+    <w:lsdException w:name="Medium List 1 Accent 6" w:uiPriority="65"/>
+    <w:lsdException w:name="Medium List 2 Accent 6" w:uiPriority="66"/>
+    <w:lsdException w:name="Medium Grid 1 Accent 6" w:uiPriority="67"/>
+    <w:lsdException w:name="Medium Grid 2 Accent 6" w:uiPriority="68"/>
+    <w:lsdException w:name="Medium Grid 3 Accent 6" w:uiPriority="69"/>
+    <w:lsdException w:name="Dark List Accent 6" w:uiPriority="70"/>
+    <w:lsdException w:name="Colorful Shading Accent 6" w:uiPriority="71"/>
+    <w:lsdException w:name="Colorful List Accent 6" w:uiPriority="72"/>
+    <w:lsdException w:name="Colorful Grid Accent 6" w:uiPriority="73"/>
+    <w:lsdException w:name="Subtle Emphasis" w:uiPriority="19" w:qFormat="1"/>
+    <w:lsdException w:name="Intense Emphasis" w:uiPriority="21" w:qFormat="1"/>
+    <w:lsdException w:name="Subtle Reference" w:uiPriority="31" w:qFormat="1"/>
+    <w:lsdException w:name="Intense Reference" w:uiPriority="32" w:qFormat="1"/>
+    <w:lsdException w:name="Book Title" w:uiPriority="33" w:qFormat="1"/>
+    <w:lsdException w:name="Bibliography" w:semiHidden="1" w:uiPriority="37" w:unhideWhenUsed="1"/>
+    <w:lsdException w:name="TOC Heading" w:semiHidden="1" w:uiPriority="39" w:unhideWhenUsed="1" w:qFormat="1"/>
+  </w:latentStyles>
+  <w:style w:type="paragraph" w:default="1" w:styleId="Normal">
+    <w:name w:val="Normal"/>
+    <w:qFormat/>
+    <w:rsid w:val="00AC5472"/>
+    <w:pPr>
+      <w:widowControl w:val="0"/>
+      <w:autoSpaceDE w:val="0"/>
+      <w:autoSpaceDN w:val="0"/>
+      <w:adjustRightInd w:val="0"/>
+    </w:pPr>
+    <w:rPr>
+      <w:rFonts w:ascii="Times New Roman" w:eastAsia="Times New Roman" w:hAnsi="Times New Roman"/>
+      <w:sz w:val="24"/>
+    </w:rPr>
+  </w:style>
+  <w:style w:type="paragraph" w:styleId="Heading1">
+    <w:name w:val="heading 1"/>
+    <w:basedOn w:val="Normal"/>
+    <w:next w:val="Normal"/>
+    <w:qFormat/>
+    <w:pPr>
+      <w:keepNext/>
+      <w:tabs>
+        <w:tab w:val="left" w:pos="-1440"/>
+        <w:tab w:val="left" w:pos="-720"/>
+        <w:tab w:val="left" w:pos="0"/>
+        <w:tab w:val="left" w:pos="360"/>
+        <w:tab w:val="left" w:pos="720"/>
+        <w:tab w:val="left" w:pos="1080"/>
+        <w:tab w:val="left" w:pos="1440"/>
+        <w:tab w:val="left" w:pos="1800"/>
+        <w:tab w:val="left" w:pos="2160"/>
+        <w:tab w:val="left" w:pos="2520"/>
+        <w:tab w:val="left" w:pos="2880"/>
+        <w:tab w:val="left" w:pos="3240"/>
+        <w:tab w:val="left" w:pos="3600"/>
+        <w:tab w:val="left" w:pos="3960"/>
+        <w:tab w:val="left" w:pos="4320"/>
+        <w:tab w:val="left" w:pos="4680"/>
+        <w:tab w:val="left" w:pos="5040"/>
+        <w:tab w:val="left" w:pos="5400"/>
+        <w:tab w:val="left" w:pos="5760"/>
+        <w:tab w:val="left" w:pos="6120"/>
+        <w:tab w:val="left" w:pos="6480"/>
+        <w:tab w:val="left" w:pos="6840"/>
+        <w:tab w:val="left" w:pos="7200"/>
+        <w:tab w:val="left" w:pos="7560"/>
+        <w:tab w:val="left" w:pos="7920"/>
+        <w:tab w:val="left" w:pos="8640"/>
+        <w:tab w:val="left" w:pos="9360"/>
+        <w:tab w:val="left" w:pos="10080"/>
+        <w:tab w:val="left" w:pos="10800"/>
+        <w:tab w:val="left" w:pos="11520"/>
+        <w:tab w:val="left" w:pos="12240"/>
+        <w:tab w:val="left" w:pos="12960"/>
+        <w:tab w:val="left" w:pos="13680"/>
+        <w:tab w:val="left" w:pos="14400"/>
+        <w:tab w:val="left" w:pos="15120"/>
+        <w:tab w:val="left" w:pos="15840"/>
+        <w:tab w:val="left" w:pos="16560"/>
+        <w:tab w:val="left" w:pos="17280"/>
+        <w:tab w:val="left" w:pos="18000"/>
+        <w:tab w:val="left" w:pos="18720"/>
+      </w:tabs>
+      <w:spacing w:before="240" w:after="240"/>
+      <w:outlineLvl w:val="0"/>
+    </w:pPr>
+    <w:rPr>
+      <w:b/>
+      <w:color w:val="000000"/>
+    </w:rPr>
+  </w:style>
+  <w:style w:type="paragraph" w:styleId="Heading2">
+    <w:name w:val="heading 2"/>
+    <w:basedOn w:val="Normal"/>
+    <w:next w:val="Normal"/>
+    <w:qFormat/>
+    <w:pPr>
+      <w:keepNext/>
+      <w:tabs>
+        <w:tab w:val="left" w:pos="-1440"/>
+        <w:tab w:val="left" w:pos="-720"/>
+        <w:tab w:val="left" w:pos="0"/>
+        <w:tab w:val="left" w:pos="360"/>
+        <w:tab w:val="left" w:pos="720"/>
+        <w:tab w:val="left" w:pos="1080"/>
+        <w:tab w:val="left" w:pos="1440"/>
+        <w:tab w:val="left" w:pos="1800"/>
+      </w:tabs>
+      <w:spacing w:before="139" w:after="74"/>
+      <w:outlineLvl w:val="1"/>
+    </w:pPr>
+    <w:rPr>
+      <w:b/>
+      <w:i/>
+    </w:rPr>
+  </w:style>
+  <w:style w:type="paragraph" w:styleId="Heading3">
+    <w:name w:val="heading 3"/>
+    <w:basedOn w:val="Normal"/>
+    <w:next w:val="Normal"/>
+    <w:qFormat/>
+    <w:pPr>
+      <w:keepNext/>
+      <w:tabs>
+        <w:tab w:val="left" w:pos="-1440"/>
+        <w:tab w:val="left" w:pos="-720"/>
+        <w:tab w:val="left" w:pos="0"/>
+        <w:tab w:val="left" w:pos="360"/>
+        <w:tab w:val="left" w:pos="720"/>
+        <w:tab w:val="left" w:pos="1080"/>
+        <w:tab w:val="left" w:pos="1440"/>
+        <w:tab w:val="left" w:pos="1800"/>
+        <w:tab w:val="left" w:pos="2160"/>
+        <w:tab w:val="left" w:pos="2520"/>
+        <w:tab w:val="left" w:pos="2880"/>
+        <w:tab w:val="left" w:pos="3240"/>
+        <w:tab w:val="left" w:pos="3600"/>
+        <w:tab w:val="left" w:pos="3960"/>
+        <w:tab w:val="left" w:pos="4320"/>
+        <w:tab w:val="left" w:pos="4680"/>
+        <w:tab w:val="left" w:pos="5040"/>
+        <w:tab w:val="left" w:pos="5400"/>
+        <w:tab w:val="left" w:pos="5760"/>
+        <w:tab w:val="left" w:pos="6120"/>
+        <w:tab w:val="left" w:pos="6480"/>
+        <w:tab w:val="left" w:pos="6840"/>
+        <w:tab w:val="left" w:pos="7200"/>
+        <w:tab w:val="left" w:pos="7560"/>
+        <w:tab w:val="left" w:pos="7920"/>
+        <w:tab w:val="left" w:pos="8640"/>
+        <w:tab w:val="left" w:pos="9360"/>
+        <w:tab w:val="left" w:pos="10080"/>
+        <w:tab w:val="left" w:pos="10800"/>
+        <w:tab w:val="left" w:pos="11520"/>
+        <w:tab w:val="left" w:pos="12240"/>
+        <w:tab w:val="left" w:pos="12960"/>
+        <w:tab w:val="left" w:pos="13680"/>
+        <w:tab w:val="left" w:pos="14400"/>
+        <w:tab w:val="left" w:pos="15120"/>
+        <w:tab w:val="left" w:pos="15840"/>
+        <w:tab w:val="left" w:pos="16560"/>
+        <w:tab w:val="left" w:pos="17280"/>
+        <w:tab w:val="left" w:pos="18000"/>
+        <w:tab w:val="left" w:pos="18720"/>
+      </w:tabs>
+      <w:outlineLvl w:val="2"/>
+    </w:pPr>
+    <w:rPr>
+      <w:i/>
+    </w:rPr>
+  </w:style>
+  <w:style w:type="paragraph" w:styleId="Heading4">
+    <w:name w:val="heading 4"/>
+    <w:basedOn w:val="Normal"/>
+    <w:next w:val="Normal"/>
+    <w:qFormat/>
+    <w:pPr>
+      <w:keepNext/>
+      <w:tabs>
+        <w:tab w:val="left" w:pos="-1440"/>
+        <w:tab w:val="left" w:pos="-720"/>
+        <w:tab w:val="left" w:pos="0"/>
+        <w:tab w:val="left" w:pos="360"/>
+        <w:tab w:val="left" w:pos="720"/>
+        <w:tab w:val="left" w:pos="1080"/>
+        <w:tab w:val="left" w:pos="1440"/>
+        <w:tab w:val="left" w:pos="1800"/>
+        <w:tab w:val="left" w:pos="2160"/>
+        <w:tab w:val="left" w:pos="2520"/>
+        <w:tab w:val="left" w:pos="2880"/>
+        <w:tab w:val="left" w:pos="3240"/>
+        <w:tab w:val="left" w:pos="3600"/>
+        <w:tab w:val="left" w:pos="3960"/>
+        <w:tab w:val="left" w:pos="4320"/>
+        <w:tab w:val="left" w:pos="4680"/>
+        <w:tab w:val="left" w:pos="5040"/>
+        <w:tab w:val="left" w:pos="5400"/>
+        <w:tab w:val="left" w:pos="5760"/>
+        <w:tab w:val="left" w:pos="6120"/>
+        <w:tab w:val="left" w:pos="6480"/>
+        <w:tab w:val="left" w:pos="6840"/>
+        <w:tab w:val="left" w:pos="7200"/>
+        <w:tab w:val="left" w:pos="7560"/>
+        <w:tab w:val="left" w:pos="7920"/>
+        <w:tab w:val="left" w:pos="8640"/>
+        <w:tab w:val="left" w:pos="9360"/>
+        <w:tab w:val="left" w:pos="10080"/>
+        <w:tab w:val="left" w:pos="10800"/>
+        <w:tab w:val="left" w:pos="11520"/>
+        <w:tab w:val="left" w:pos="12240"/>
+        <w:tab w:val="left" w:pos="12960"/>
+        <w:tab w:val="left" w:pos="13680"/>
+        <w:tab w:val="left" w:pos="14400"/>
+        <w:tab w:val="left" w:pos="15120"/>
+        <w:tab w:val="left" w:pos="15840"/>
+        <w:tab w:val="left" w:pos="16560"/>
+        <w:tab w:val="left" w:pos="17280"/>
+        <w:tab w:val="left" w:pos="18000"/>
+        <w:tab w:val="left" w:pos="18720"/>
+      </w:tabs>
+      <w:outlineLvl w:val="3"/>
+    </w:pPr>
+  </w:style>
+  <w:style w:type="character" w:default="1" w:styleId="DefaultParagraphFont">
+    <w:name w:val="Default Paragraph Font"/>
+    <w:uiPriority w:val="1"/>
+    <w:semiHidden/>
+    <w:unhideWhenUsed/>
+  </w:style>
+  <w:style w:type="table" w:default="1" w:styleId="TableNormal">
+    <w:name w:val="Normal Table"/>
+    <w:uiPriority w:val="99"/>
+    <w:semiHidden/>
+    <w:unhideWhenUsed/>
+    <w:tblPr>
+      <w:tblInd w:w="0" w:type="dxa"/>
+      <w:tblCellMar>
+        <w:top w:w="0" w:type="dxa"/>
+        <w:left w:w="108" w:type="dxa"/>
+        <w:bottom w:w="0" w:type="dxa"/>
+        <w:right w:w="108" w:type="dxa"/>
+      </w:tblCellMar>
+    </w:tblPr>
+  </w:style>
+  <w:style w:type="numbering" w:default="1" w:styleId="NoList">
+    <w:name w:val="No List"/>
+    <w:uiPriority w:val="99"/>
+    <w:semiHidden/>
+    <w:unhideWhenUsed/>
+  </w:style>
+  <w:style w:type="paragraph" w:customStyle="1" w:styleId="Equation">
+    <w:name w:val="Equation"/>
+    <w:basedOn w:val="Normal"/>
+    <w:pPr>
+      <w:jc w:val="center"/>
+    </w:pPr>
+  </w:style>
+  <w:style w:type="paragraph" w:styleId="Header">
+    <w:name w:val="header"/>
+    <w:basedOn w:val="Normal"/>
+    <w:rsid w:val="004964C4"/>
+    <w:pPr>
+      <w:tabs>
+        <w:tab w:val="center" w:pos="4320"/>
+        <w:tab w:val="right" w:pos="8640"/>
+      </w:tabs>
+    </w:pPr>
+  </w:style>
+  <w:style w:type="paragraph" w:styleId="Footer">
+    <w:name w:val="footer"/>
+    <w:basedOn w:val="Normal"/>
+    <w:pPr>
+      <w:tabs>
+        <w:tab w:val="center" w:pos="4320"/>
+        <w:tab w:val="right" w:pos="8640"/>
+      </w:tabs>
+    </w:pPr>
+  </w:style>
+  <w:style w:type="character" w:styleId="PageNumber">
+    <w:name w:val="page number"/>
+    <w:basedOn w:val="DefaultParagraphFont"/>
+    <w:rsid w:val="004964C4"/>
+  </w:style>
+  <w:style w:type="paragraph" w:styleId="Title">
+    <w:name w:val="Title"/>
+    <w:basedOn w:val="Normal"/>
+    <w:next w:val="Normal"/>
+    <w:link w:val="TitleChar"/>
+    <w:qFormat/>
+    <w:rsid w:val="00790B29"/>
+    <w:pPr>
+      <w:spacing w:before="240" w:after="60"/>
+      <w:jc w:val="center"/>
+      <w:outlineLvl w:val="0"/>
+    </w:pPr>
+    <w:rPr>
+      <w:rFonts w:asciiTheme="majorHAnsi" w:eastAsiaTheme="majorEastAsia" w:hAnsiTheme="majorHAnsi" w:cstheme="majorBidi"/>
+      <w:b/>
+      <w:bCs/>
+      <w:kern w:val="28"/>
+      <w:sz w:val="32"/>
+      <w:szCs w:val="32"/>
+    </w:rPr>
+  </w:style>
+  <w:style w:type="character" w:customStyle="1" w:styleId="TitleChar">
+    <w:name w:val="Title Char"/>
+    <w:basedOn w:val="DefaultParagraphFont"/>
+    <w:link w:val="Title"/>
+    <w:rsid w:val="00790B29"/>
+    <w:rPr>
+      <w:rFonts w:asciiTheme="majorHAnsi" w:eastAsiaTheme="majorEastAsia" w:hAnsiTheme="majorHAnsi" w:cstheme="majorBidi"/>
+      <w:b/>
+      <w:bCs/>
+      <w:kern w:val="28"/>
+      <w:sz w:val="32"/>
+      <w:szCs w:val="32"/>
+    </w:rPr>
+  </w:style>
+  <w:style w:type="paragraph" w:customStyle="1" w:styleId="Code">
+    <w:name w:val="Code"/>
+    <w:basedOn w:val="Normal"/>
+    <w:link w:val="CodeChar"/>
+    <w:qFormat/>
+    <w:rsid w:val="00DB3D3E"/>
+    <w:rPr>
+      <w:rFonts w:ascii="Courier New" w:hAnsi="Courier New"/>
+    </w:rPr>
+  </w:style>
+  <w:style w:type="table" w:styleId="TableGrid">
+    <w:name w:val="Table Grid"/>
+    <w:basedOn w:val="TableNormal"/>
+    <w:rsid w:val="00365291"/>
+    <w:tblPr>
+      <w:tblInd w:w="0" w:type="dxa"/>
+      <w:tblBorders>
+        <w:top w:val="single" w:sz="4" w:space="0" w:color="auto"/>
+        <w:left w:val="single" w:sz="4" w:space="0" w:color="auto"/>
+        <w:bottom w:val="single" w:sz="4" w:space="0" w:color="auto"/>
+        <w:right w:val="single" w:sz="4" w:space="0" w:color="auto"/>
+        <w:insideH w:val="single" w:sz="4" w:space="0" w:color="auto"/>
+        <w:insideV w:val="single" w:sz="4" w:space="0" w:color="auto"/>
+      </w:tblBorders>
+      <w:tblCellMar>
+        <w:top w:w="0" w:type="dxa"/>
+        <w:left w:w="108" w:type="dxa"/>
+        <w:bottom w:w="0" w:type="dxa"/>
+        <w:right w:w="108" w:type="dxa"/>
+      </w:tblCellMar>
+    </w:tblPr>
+  </w:style>
+  <w:style w:type="character" w:customStyle="1" w:styleId="CodeChar">
+    <w:name w:val="Code Char"/>
+    <w:basedOn w:val="DefaultParagraphFont"/>
+    <w:link w:val="Code"/>
+    <w:rsid w:val="00DB3D3E"/>
+    <w:rPr>
+      <w:rFonts w:ascii="Courier New" w:eastAsia="Times New Roman" w:hAnsi="Courier New"/>
+      <w:sz w:val="24"/>
+    </w:rPr>
+  </w:style>
+  <w:style w:type="paragraph" w:styleId="BalloonText">
+    <w:name w:val="Balloon Text"/>
+    <w:basedOn w:val="Normal"/>
+    <w:link w:val="BalloonTextChar"/>
+    <w:semiHidden/>
+    <w:unhideWhenUsed/>
+    <w:rsid w:val="00116874"/>
+    <w:rPr>
+      <w:rFonts w:asciiTheme="majorHAnsi" w:eastAsiaTheme="majorEastAsia" w:hAnsiTheme="majorHAnsi" w:cstheme="majorBidi"/>
+      <w:sz w:val="16"/>
+      <w:szCs w:val="16"/>
+    </w:rPr>
+  </w:style>
+  <w:style w:type="character" w:customStyle="1" w:styleId="BalloonTextChar">
+    <w:name w:val="Balloon Text Char"/>
+    <w:basedOn w:val="DefaultParagraphFont"/>
+    <w:link w:val="BalloonText"/>
+    <w:semiHidden/>
+    <w:rsid w:val="00116874"/>
+    <w:rPr>
+      <w:rFonts w:asciiTheme="majorHAnsi" w:eastAsiaTheme="majorEastAsia" w:hAnsiTheme="majorHAnsi" w:cstheme="majorBidi"/>
+      <w:sz w:val="16"/>
+      <w:szCs w:val="16"/>
     </w:rPr>
   </w:style>
 </w:styles>
@@ -3595,7 +4506,7 @@
     </a:clrScheme>
     <a:fontScheme name="Office">
       <a:majorFont>
-        <a:latin typeface="Calibri Light" panose="020F0302020204030204"/>
+        <a:latin typeface="Calibri Light"/>
         <a:ea typeface=""/>
         <a:cs typeface=""/>
         <a:font script="Jpan" typeface="ＭＳ ゴシック"/>
@@ -3630,7 +4541,7 @@
         <a:font script="Geor" typeface="Sylfaen"/>
       </a:majorFont>
       <a:minorFont>
-        <a:latin typeface="Calibri" panose="020F0502020204030204"/>
+        <a:latin typeface="Calibri"/>
         <a:ea typeface=""/>
         <a:cs typeface=""/>
         <a:font script="Jpan" typeface="ＭＳ 明朝"/>
@@ -3807,8 +4718,20 @@
   <a:extraClrSchemeLst/>
   <a:extLst>
     <a:ext uri="{05A4C25C-085E-4340-85A3-A5531E510DB2}">
-      <thm15:themeFamily xmlns:thm15="http://schemas.microsoft.com/office/thememl/2012/main" name="Office Theme" id="{62F939B6-93AF-4DB8-9C6B-D6C7DFDC589F}" vid="{4A3C46E8-61CC-4603-A589-7422A47A8E4A}"/>
+      <thm15:themeFamily xmlns:thm15="http://schemas.microsoft.com/office/thememl/2012/main" xmlns="" name="Office Theme" id="{62F939B6-93AF-4DB8-9C6B-D6C7DFDC589F}" vid="{4A3C46E8-61CC-4603-A589-7422A47A8E4A}"/>
     </a:ext>
   </a:extLst>
 </a:theme>
+</file>
+
+<file path=customXml/item1.xml><?xml version="1.0" encoding="utf-8"?>
+<b:Sources xmlns:b="http://schemas.openxmlformats.org/officeDocument/2006/bibliography" xmlns="http://schemas.openxmlformats.org/officeDocument/2006/bibliography" SelectedStyle="\APA.XSL" StyleName="APA"/>
+</file>
+
+<file path=customXml/itemProps1.xml><?xml version="1.0" encoding="utf-8"?>
+<ds:datastoreItem xmlns:ds="http://schemas.openxmlformats.org/officeDocument/2006/customXml" ds:itemID="{CC0ABC02-47F8-4655-8A01-E6D896E26170}">
+  <ds:schemaRefs>
+    <ds:schemaRef ds:uri="http://schemas.openxmlformats.org/officeDocument/2006/bibliography"/>
+  </ds:schemaRefs>
+</ds:datastoreItem>
 </file>
</xml_diff>